<commit_message>
Fjernet al ikke DoDi specifik dokumentation, da det SDM4 projektet ikke vedrører NSP komponenterne
</commit_message>
<xml_diff>
--- a/doc/Design og Arkitektur.docx
+++ b/doc/Design og Arkitektur.docx
@@ -168,6 +168,7 @@
           <w:docPartUnique/>
         </w:docPartObj>
       </w:sdtPr>
+      <w:sdtEndPr/>
       <w:sdtContent>
         <w:p>
           <w:pPr>
@@ -181,12 +182,15 @@
           <w:pPr>
             <w:pStyle w:val="Indholdsfortegnelse1"/>
             <w:tabs>
-              <w:tab w:val="left" w:pos="440"/>
+              <w:tab w:val="left" w:pos="362"/>
               <w:tab w:val="right" w:leader="dot" w:pos="8290"/>
             </w:tabs>
             <w:rPr>
               <w:rFonts w:asciiTheme="minorHAnsi" w:eastAsiaTheme="minorEastAsia" w:hAnsiTheme="minorHAnsi" w:cstheme="minorBidi"/>
               <w:noProof/>
+              <w:sz w:val="24"/>
+              <w:szCs w:val="24"/>
+              <w:lang w:val="en-US" w:eastAsia="ja-JP"/>
             </w:rPr>
           </w:pPr>
           <w:r>
@@ -198,1757 +202,1412 @@
           <w:r>
             <w:fldChar w:fldCharType="separate"/>
           </w:r>
-          <w:hyperlink w:anchor="_Toc328036372" w:history="1">
-            <w:r>
-              <w:rPr>
-                <w:rStyle w:val="Llink"/>
-                <w:noProof/>
-              </w:rPr>
-              <w:t>1</w:t>
-            </w:r>
-            <w:r>
-              <w:rPr>
-                <w:rFonts w:asciiTheme="minorHAnsi" w:eastAsiaTheme="minorEastAsia" w:hAnsiTheme="minorHAnsi" w:cstheme="minorBidi"/>
-                <w:noProof/>
-              </w:rPr>
-              <w:tab/>
-            </w:r>
-            <w:r>
-              <w:rPr>
-                <w:rStyle w:val="Llink"/>
-                <w:noProof/>
-              </w:rPr>
-              <w:t>Formål</w:t>
-            </w:r>
-            <w:r>
-              <w:rPr>
-                <w:noProof/>
-                <w:webHidden/>
-              </w:rPr>
-              <w:tab/>
-            </w:r>
-            <w:r>
-              <w:rPr>
-                <w:noProof/>
-                <w:webHidden/>
-              </w:rPr>
-              <w:fldChar w:fldCharType="begin"/>
-            </w:r>
-            <w:r>
-              <w:rPr>
-                <w:noProof/>
-                <w:webHidden/>
-              </w:rPr>
-              <w:instrText xml:space="preserve"> PAGEREF _Toc328036372 \h </w:instrText>
-            </w:r>
-            <w:r>
-              <w:rPr>
-                <w:noProof/>
-                <w:webHidden/>
-              </w:rPr>
-            </w:r>
-            <w:r>
-              <w:rPr>
-                <w:noProof/>
-                <w:webHidden/>
-              </w:rPr>
-              <w:fldChar w:fldCharType="separate"/>
-            </w:r>
-            <w:r>
-              <w:rPr>
-                <w:noProof/>
-                <w:webHidden/>
-              </w:rPr>
-              <w:t>3</w:t>
-            </w:r>
-            <w:r>
-              <w:rPr>
-                <w:noProof/>
-                <w:webHidden/>
-              </w:rPr>
-              <w:fldChar w:fldCharType="end"/>
-            </w:r>
-          </w:hyperlink>
+          <w:r>
+            <w:rPr>
+              <w:noProof/>
+            </w:rPr>
+            <w:t>1</w:t>
+          </w:r>
+          <w:r>
+            <w:rPr>
+              <w:rFonts w:asciiTheme="minorHAnsi" w:eastAsiaTheme="minorEastAsia" w:hAnsiTheme="minorHAnsi" w:cstheme="minorBidi"/>
+              <w:noProof/>
+              <w:sz w:val="24"/>
+              <w:szCs w:val="24"/>
+              <w:lang w:val="en-US" w:eastAsia="ja-JP"/>
+            </w:rPr>
+            <w:tab/>
+          </w:r>
+          <w:r>
+            <w:rPr>
+              <w:noProof/>
+            </w:rPr>
+            <w:t>Formål</w:t>
+          </w:r>
+          <w:r>
+            <w:rPr>
+              <w:noProof/>
+            </w:rPr>
+            <w:tab/>
+          </w:r>
+          <w:r>
+            <w:rPr>
+              <w:noProof/>
+            </w:rPr>
+            <w:fldChar w:fldCharType="begin"/>
+          </w:r>
+          <w:r>
+            <w:rPr>
+              <w:noProof/>
+            </w:rPr>
+            <w:instrText xml:space="preserve"> PAGEREF _Toc207425799 \h </w:instrText>
+          </w:r>
+          <w:r>
+            <w:rPr>
+              <w:noProof/>
+            </w:rPr>
+          </w:r>
+          <w:r>
+            <w:rPr>
+              <w:noProof/>
+            </w:rPr>
+            <w:fldChar w:fldCharType="separate"/>
+          </w:r>
+          <w:r>
+            <w:rPr>
+              <w:noProof/>
+            </w:rPr>
+            <w:t>3</w:t>
+          </w:r>
+          <w:r>
+            <w:rPr>
+              <w:noProof/>
+            </w:rPr>
+            <w:fldChar w:fldCharType="end"/>
+          </w:r>
         </w:p>
         <w:p>
           <w:pPr>
             <w:pStyle w:val="Indholdsfortegnelse1"/>
             <w:tabs>
-              <w:tab w:val="left" w:pos="440"/>
+              <w:tab w:val="left" w:pos="362"/>
               <w:tab w:val="right" w:leader="dot" w:pos="8290"/>
             </w:tabs>
             <w:rPr>
               <w:rFonts w:asciiTheme="minorHAnsi" w:eastAsiaTheme="minorEastAsia" w:hAnsiTheme="minorHAnsi" w:cstheme="minorBidi"/>
               <w:noProof/>
+              <w:sz w:val="24"/>
+              <w:szCs w:val="24"/>
+              <w:lang w:val="en-US" w:eastAsia="ja-JP"/>
             </w:rPr>
           </w:pPr>
-          <w:hyperlink w:anchor="_Toc328036373" w:history="1">
-            <w:r>
-              <w:rPr>
-                <w:rStyle w:val="Llink"/>
-                <w:noProof/>
-              </w:rPr>
-              <w:t>2</w:t>
-            </w:r>
-            <w:r>
-              <w:rPr>
-                <w:rFonts w:asciiTheme="minorHAnsi" w:eastAsiaTheme="minorEastAsia" w:hAnsiTheme="minorHAnsi" w:cstheme="minorBidi"/>
-                <w:noProof/>
-              </w:rPr>
-              <w:tab/>
-            </w:r>
-            <w:r>
-              <w:rPr>
-                <w:rStyle w:val="Llink"/>
-                <w:noProof/>
-              </w:rPr>
-              <w:t>Arkitekturoverblik</w:t>
-            </w:r>
-            <w:r>
-              <w:rPr>
-                <w:noProof/>
-                <w:webHidden/>
-              </w:rPr>
-              <w:tab/>
-            </w:r>
-            <w:r>
-              <w:rPr>
-                <w:noProof/>
-                <w:webHidden/>
-              </w:rPr>
-              <w:fldChar w:fldCharType="begin"/>
-            </w:r>
-            <w:r>
-              <w:rPr>
-                <w:noProof/>
-                <w:webHidden/>
-              </w:rPr>
-              <w:instrText xml:space="preserve"> PAGEREF _Toc328036373 \h </w:instrText>
-            </w:r>
-            <w:r>
-              <w:rPr>
-                <w:noProof/>
-                <w:webHidden/>
-              </w:rPr>
-            </w:r>
-            <w:r>
-              <w:rPr>
-                <w:noProof/>
-                <w:webHidden/>
-              </w:rPr>
-              <w:fldChar w:fldCharType="separate"/>
-            </w:r>
-            <w:r>
-              <w:rPr>
-                <w:noProof/>
-                <w:webHidden/>
-              </w:rPr>
-              <w:t>4</w:t>
-            </w:r>
-            <w:r>
-              <w:rPr>
-                <w:noProof/>
-                <w:webHidden/>
-              </w:rPr>
-              <w:fldChar w:fldCharType="end"/>
-            </w:r>
-          </w:hyperlink>
+          <w:r>
+            <w:rPr>
+              <w:noProof/>
+            </w:rPr>
+            <w:t>2</w:t>
+          </w:r>
+          <w:r>
+            <w:rPr>
+              <w:rFonts w:asciiTheme="minorHAnsi" w:eastAsiaTheme="minorEastAsia" w:hAnsiTheme="minorHAnsi" w:cstheme="minorBidi"/>
+              <w:noProof/>
+              <w:sz w:val="24"/>
+              <w:szCs w:val="24"/>
+              <w:lang w:val="en-US" w:eastAsia="ja-JP"/>
+            </w:rPr>
+            <w:tab/>
+          </w:r>
+          <w:r>
+            <w:rPr>
+              <w:noProof/>
+            </w:rPr>
+            <w:t>Arkitekturoverblik</w:t>
+          </w:r>
+          <w:r>
+            <w:rPr>
+              <w:noProof/>
+            </w:rPr>
+            <w:tab/>
+          </w:r>
+          <w:r>
+            <w:rPr>
+              <w:noProof/>
+            </w:rPr>
+            <w:fldChar w:fldCharType="begin"/>
+          </w:r>
+          <w:r>
+            <w:rPr>
+              <w:noProof/>
+            </w:rPr>
+            <w:instrText xml:space="preserve"> PAGEREF _Toc207425800 \h </w:instrText>
+          </w:r>
+          <w:r>
+            <w:rPr>
+              <w:noProof/>
+            </w:rPr>
+          </w:r>
+          <w:r>
+            <w:rPr>
+              <w:noProof/>
+            </w:rPr>
+            <w:fldChar w:fldCharType="separate"/>
+          </w:r>
+          <w:r>
+            <w:rPr>
+              <w:noProof/>
+            </w:rPr>
+            <w:t>4</w:t>
+          </w:r>
+          <w:r>
+            <w:rPr>
+              <w:noProof/>
+            </w:rPr>
+            <w:fldChar w:fldCharType="end"/>
+          </w:r>
+        </w:p>
+        <w:p>
+          <w:pPr>
+            <w:pStyle w:val="Indholdsfortegnelse2"/>
+            <w:tabs>
+              <w:tab w:val="left" w:pos="766"/>
+              <w:tab w:val="right" w:leader="dot" w:pos="8290"/>
+            </w:tabs>
+            <w:rPr>
+              <w:rFonts w:asciiTheme="minorHAnsi" w:eastAsiaTheme="minorEastAsia" w:hAnsiTheme="minorHAnsi" w:cstheme="minorBidi"/>
+              <w:noProof/>
+              <w:sz w:val="24"/>
+              <w:szCs w:val="24"/>
+              <w:lang w:val="en-US" w:eastAsia="ja-JP"/>
+            </w:rPr>
+          </w:pPr>
+          <w:r>
+            <w:rPr>
+              <w:noProof/>
+            </w:rPr>
+            <w:t>2.1</w:t>
+          </w:r>
+          <w:r>
+            <w:rPr>
+              <w:rFonts w:asciiTheme="minorHAnsi" w:eastAsiaTheme="minorEastAsia" w:hAnsiTheme="minorHAnsi" w:cstheme="minorBidi"/>
+              <w:noProof/>
+              <w:sz w:val="24"/>
+              <w:szCs w:val="24"/>
+              <w:lang w:val="en-US" w:eastAsia="ja-JP"/>
+            </w:rPr>
+            <w:tab/>
+          </w:r>
+          <w:r>
+            <w:rPr>
+              <w:noProof/>
+            </w:rPr>
+            <w:t>Fysisk arkitektur</w:t>
+          </w:r>
+          <w:r>
+            <w:rPr>
+              <w:noProof/>
+            </w:rPr>
+            <w:tab/>
+          </w:r>
+          <w:r>
+            <w:rPr>
+              <w:noProof/>
+            </w:rPr>
+            <w:fldChar w:fldCharType="begin"/>
+          </w:r>
+          <w:r>
+            <w:rPr>
+              <w:noProof/>
+            </w:rPr>
+            <w:instrText xml:space="preserve"> PAGEREF _Toc207425801 \h </w:instrText>
+          </w:r>
+          <w:r>
+            <w:rPr>
+              <w:noProof/>
+            </w:rPr>
+          </w:r>
+          <w:r>
+            <w:rPr>
+              <w:noProof/>
+            </w:rPr>
+            <w:fldChar w:fldCharType="separate"/>
+          </w:r>
+          <w:r>
+            <w:rPr>
+              <w:noProof/>
+            </w:rPr>
+            <w:t>4</w:t>
+          </w:r>
+          <w:r>
+            <w:rPr>
+              <w:noProof/>
+            </w:rPr>
+            <w:fldChar w:fldCharType="end"/>
+          </w:r>
         </w:p>
         <w:p>
           <w:pPr>
             <w:pStyle w:val="Indholdsfortegnelse1"/>
             <w:tabs>
-              <w:tab w:val="left" w:pos="440"/>
+              <w:tab w:val="left" w:pos="362"/>
               <w:tab w:val="right" w:leader="dot" w:pos="8290"/>
             </w:tabs>
             <w:rPr>
               <w:rFonts w:asciiTheme="minorHAnsi" w:eastAsiaTheme="minorEastAsia" w:hAnsiTheme="minorHAnsi" w:cstheme="minorBidi"/>
               <w:noProof/>
+              <w:sz w:val="24"/>
+              <w:szCs w:val="24"/>
+              <w:lang w:val="en-US" w:eastAsia="ja-JP"/>
             </w:rPr>
           </w:pPr>
-          <w:hyperlink w:anchor="_Toc328036374" w:history="1">
-            <w:r>
-              <w:rPr>
-                <w:rStyle w:val="Llink"/>
-                <w:noProof/>
-              </w:rPr>
-              <w:t>3</w:t>
-            </w:r>
-            <w:r>
-              <w:rPr>
-                <w:rFonts w:asciiTheme="minorHAnsi" w:eastAsiaTheme="minorEastAsia" w:hAnsiTheme="minorHAnsi" w:cstheme="minorBidi"/>
-                <w:noProof/>
-              </w:rPr>
-              <w:tab/>
-            </w:r>
-            <w:r>
-              <w:rPr>
-                <w:rStyle w:val="Llink"/>
-                <w:noProof/>
-              </w:rPr>
-              <w:t>Logisk Arkitektur</w:t>
-            </w:r>
-            <w:r>
-              <w:rPr>
-                <w:noProof/>
-                <w:webHidden/>
-              </w:rPr>
-              <w:tab/>
-            </w:r>
-            <w:r>
-              <w:rPr>
-                <w:noProof/>
-                <w:webHidden/>
-              </w:rPr>
-              <w:fldChar w:fldCharType="begin"/>
-            </w:r>
-            <w:r>
-              <w:rPr>
-                <w:noProof/>
-                <w:webHidden/>
-              </w:rPr>
-              <w:instrText xml:space="preserve"> PAGEREF _Toc328036374 \h </w:instrText>
-            </w:r>
-            <w:r>
-              <w:rPr>
-                <w:noProof/>
-                <w:webHidden/>
-              </w:rPr>
-            </w:r>
-            <w:r>
-              <w:rPr>
-                <w:noProof/>
-                <w:webHidden/>
-              </w:rPr>
-              <w:fldChar w:fldCharType="separate"/>
-            </w:r>
-            <w:r>
-              <w:rPr>
-                <w:noProof/>
-                <w:webHidden/>
-              </w:rPr>
-              <w:t>5</w:t>
-            </w:r>
-            <w:r>
-              <w:rPr>
-                <w:noProof/>
-                <w:webHidden/>
-              </w:rPr>
-              <w:fldChar w:fldCharType="end"/>
-            </w:r>
-          </w:hyperlink>
+          <w:r>
+            <w:rPr>
+              <w:noProof/>
+            </w:rPr>
+            <w:t>3</w:t>
+          </w:r>
+          <w:r>
+            <w:rPr>
+              <w:rFonts w:asciiTheme="minorHAnsi" w:eastAsiaTheme="minorEastAsia" w:hAnsiTheme="minorHAnsi" w:cstheme="minorBidi"/>
+              <w:noProof/>
+              <w:sz w:val="24"/>
+              <w:szCs w:val="24"/>
+              <w:lang w:val="en-US" w:eastAsia="ja-JP"/>
+            </w:rPr>
+            <w:tab/>
+          </w:r>
+          <w:r>
+            <w:rPr>
+              <w:noProof/>
+            </w:rPr>
+            <w:t>Logisk Arkitektur</w:t>
+          </w:r>
+          <w:r>
+            <w:rPr>
+              <w:noProof/>
+            </w:rPr>
+            <w:tab/>
+          </w:r>
+          <w:r>
+            <w:rPr>
+              <w:noProof/>
+            </w:rPr>
+            <w:fldChar w:fldCharType="begin"/>
+          </w:r>
+          <w:r>
+            <w:rPr>
+              <w:noProof/>
+            </w:rPr>
+            <w:instrText xml:space="preserve"> PAGEREF _Toc207425802 \h </w:instrText>
+          </w:r>
+          <w:r>
+            <w:rPr>
+              <w:noProof/>
+            </w:rPr>
+          </w:r>
+          <w:r>
+            <w:rPr>
+              <w:noProof/>
+            </w:rPr>
+            <w:fldChar w:fldCharType="separate"/>
+          </w:r>
+          <w:r>
+            <w:rPr>
+              <w:noProof/>
+            </w:rPr>
+            <w:t>6</w:t>
+          </w:r>
+          <w:r>
+            <w:rPr>
+              <w:noProof/>
+            </w:rPr>
+            <w:fldChar w:fldCharType="end"/>
+          </w:r>
         </w:p>
         <w:p>
           <w:pPr>
             <w:pStyle w:val="Indholdsfortegnelse2"/>
             <w:tabs>
-              <w:tab w:val="left" w:pos="880"/>
+              <w:tab w:val="left" w:pos="766"/>
               <w:tab w:val="right" w:leader="dot" w:pos="8290"/>
             </w:tabs>
             <w:rPr>
               <w:rFonts w:asciiTheme="minorHAnsi" w:eastAsiaTheme="minorEastAsia" w:hAnsiTheme="minorHAnsi" w:cstheme="minorBidi"/>
               <w:noProof/>
+              <w:sz w:val="24"/>
+              <w:szCs w:val="24"/>
+              <w:lang w:val="en-US" w:eastAsia="ja-JP"/>
             </w:rPr>
           </w:pPr>
-          <w:hyperlink w:anchor="_Toc328036375" w:history="1">
-            <w:r>
-              <w:rPr>
-                <w:rStyle w:val="Llink"/>
-                <w:noProof/>
-              </w:rPr>
-              <w:t>3.1</w:t>
-            </w:r>
-            <w:r>
-              <w:rPr>
-                <w:rFonts w:asciiTheme="minorHAnsi" w:eastAsiaTheme="minorEastAsia" w:hAnsiTheme="minorHAnsi" w:cstheme="minorBidi"/>
-                <w:noProof/>
-              </w:rPr>
-              <w:tab/>
-            </w:r>
-            <w:r>
-              <w:rPr>
-                <w:rStyle w:val="Llink"/>
-                <w:noProof/>
-              </w:rPr>
-              <w:t>Dataindsamling: Stamdata Importer og Parser</w:t>
-            </w:r>
-            <w:r>
-              <w:rPr>
-                <w:noProof/>
-                <w:webHidden/>
-              </w:rPr>
-              <w:tab/>
-            </w:r>
-            <w:r>
-              <w:rPr>
-                <w:noProof/>
-                <w:webHidden/>
-              </w:rPr>
-              <w:fldChar w:fldCharType="begin"/>
-            </w:r>
-            <w:r>
-              <w:rPr>
-                <w:noProof/>
-                <w:webHidden/>
-              </w:rPr>
-              <w:instrText xml:space="preserve"> PAGEREF _Toc328036375 \h </w:instrText>
-            </w:r>
-            <w:r>
-              <w:rPr>
-                <w:noProof/>
-                <w:webHidden/>
-              </w:rPr>
-            </w:r>
-            <w:r>
-              <w:rPr>
-                <w:noProof/>
-                <w:webHidden/>
-              </w:rPr>
-              <w:fldChar w:fldCharType="separate"/>
-            </w:r>
-            <w:r>
-              <w:rPr>
-                <w:noProof/>
-                <w:webHidden/>
-              </w:rPr>
-              <w:t>5</w:t>
-            </w:r>
-            <w:r>
-              <w:rPr>
-                <w:noProof/>
-                <w:webHidden/>
-              </w:rPr>
-              <w:fldChar w:fldCharType="end"/>
-            </w:r>
-          </w:hyperlink>
+          <w:r>
+            <w:rPr>
+              <w:noProof/>
+            </w:rPr>
+            <w:t>3.1</w:t>
+          </w:r>
+          <w:r>
+            <w:rPr>
+              <w:rFonts w:asciiTheme="minorHAnsi" w:eastAsiaTheme="minorEastAsia" w:hAnsiTheme="minorHAnsi" w:cstheme="minorBidi"/>
+              <w:noProof/>
+              <w:sz w:val="24"/>
+              <w:szCs w:val="24"/>
+              <w:lang w:val="en-US" w:eastAsia="ja-JP"/>
+            </w:rPr>
+            <w:tab/>
+          </w:r>
+          <w:r>
+            <w:rPr>
+              <w:noProof/>
+            </w:rPr>
+            <w:t>Dataindsamling: Stamdata Importer og Parser</w:t>
+          </w:r>
+          <w:r>
+            <w:rPr>
+              <w:noProof/>
+            </w:rPr>
+            <w:tab/>
+          </w:r>
+          <w:r>
+            <w:rPr>
+              <w:noProof/>
+            </w:rPr>
+            <w:fldChar w:fldCharType="begin"/>
+          </w:r>
+          <w:r>
+            <w:rPr>
+              <w:noProof/>
+            </w:rPr>
+            <w:instrText xml:space="preserve"> PAGEREF _Toc207425803 \h </w:instrText>
+          </w:r>
+          <w:r>
+            <w:rPr>
+              <w:noProof/>
+            </w:rPr>
+          </w:r>
+          <w:r>
+            <w:rPr>
+              <w:noProof/>
+            </w:rPr>
+            <w:fldChar w:fldCharType="separate"/>
+          </w:r>
+          <w:r>
+            <w:rPr>
+              <w:noProof/>
+            </w:rPr>
+            <w:t>6</w:t>
+          </w:r>
+          <w:r>
+            <w:rPr>
+              <w:noProof/>
+            </w:rPr>
+            <w:fldChar w:fldCharType="end"/>
+          </w:r>
         </w:p>
         <w:p>
           <w:pPr>
             <w:pStyle w:val="Indholdsfortegnelse2"/>
             <w:tabs>
-              <w:tab w:val="left" w:pos="880"/>
+              <w:tab w:val="left" w:pos="766"/>
               <w:tab w:val="right" w:leader="dot" w:pos="8290"/>
             </w:tabs>
             <w:rPr>
               <w:rFonts w:asciiTheme="minorHAnsi" w:eastAsiaTheme="minorEastAsia" w:hAnsiTheme="minorHAnsi" w:cstheme="minorBidi"/>
               <w:noProof/>
+              <w:sz w:val="24"/>
+              <w:szCs w:val="24"/>
+              <w:lang w:val="en-US" w:eastAsia="ja-JP"/>
             </w:rPr>
           </w:pPr>
-          <w:hyperlink w:anchor="_Toc328036376" w:history="1">
-            <w:r>
-              <w:rPr>
-                <w:rStyle w:val="Llink"/>
-                <w:noProof/>
-              </w:rPr>
-              <w:t>3.2</w:t>
-            </w:r>
-            <w:r>
-              <w:rPr>
-                <w:rFonts w:asciiTheme="minorHAnsi" w:eastAsiaTheme="minorEastAsia" w:hAnsiTheme="minorHAnsi" w:cstheme="minorBidi"/>
-                <w:noProof/>
-              </w:rPr>
-              <w:tab/>
-            </w:r>
-            <w:r>
-              <w:rPr>
-                <w:rStyle w:val="Llink"/>
-                <w:noProof/>
-              </w:rPr>
-              <w:t>Replikering til NSP instanserne</w:t>
-            </w:r>
-            <w:r>
-              <w:rPr>
-                <w:noProof/>
-                <w:webHidden/>
-              </w:rPr>
-              <w:tab/>
-            </w:r>
-            <w:r>
-              <w:rPr>
-                <w:noProof/>
-                <w:webHidden/>
-              </w:rPr>
-              <w:fldChar w:fldCharType="begin"/>
-            </w:r>
-            <w:r>
-              <w:rPr>
-                <w:noProof/>
-                <w:webHidden/>
-              </w:rPr>
-              <w:instrText xml:space="preserve"> PAGEREF _Toc328036376 \h </w:instrText>
-            </w:r>
-            <w:r>
-              <w:rPr>
-                <w:noProof/>
-                <w:webHidden/>
-              </w:rPr>
-            </w:r>
-            <w:r>
-              <w:rPr>
-                <w:noProof/>
-                <w:webHidden/>
-              </w:rPr>
-              <w:fldChar w:fldCharType="separate"/>
-            </w:r>
-            <w:r>
-              <w:rPr>
-                <w:noProof/>
-                <w:webHidden/>
-              </w:rPr>
-              <w:t>6</w:t>
-            </w:r>
-            <w:r>
-              <w:rPr>
-                <w:noProof/>
-                <w:webHidden/>
-              </w:rPr>
-              <w:fldChar w:fldCharType="end"/>
-            </w:r>
-          </w:hyperlink>
+          <w:r>
+            <w:rPr>
+              <w:noProof/>
+            </w:rPr>
+            <w:t>3.2</w:t>
+          </w:r>
+          <w:r>
+            <w:rPr>
+              <w:rFonts w:asciiTheme="minorHAnsi" w:eastAsiaTheme="minorEastAsia" w:hAnsiTheme="minorHAnsi" w:cstheme="minorBidi"/>
+              <w:noProof/>
+              <w:sz w:val="24"/>
+              <w:szCs w:val="24"/>
+              <w:lang w:val="en-US" w:eastAsia="ja-JP"/>
+            </w:rPr>
+            <w:tab/>
+          </w:r>
+          <w:r>
+            <w:rPr>
+              <w:noProof/>
+            </w:rPr>
+            <w:t>Replikering til NSP instanserne</w:t>
+          </w:r>
+          <w:r>
+            <w:rPr>
+              <w:noProof/>
+            </w:rPr>
+            <w:tab/>
+          </w:r>
+          <w:r>
+            <w:rPr>
+              <w:noProof/>
+            </w:rPr>
+            <w:fldChar w:fldCharType="begin"/>
+          </w:r>
+          <w:r>
+            <w:rPr>
+              <w:noProof/>
+            </w:rPr>
+            <w:instrText xml:space="preserve"> PAGEREF _Toc207425804 \h </w:instrText>
+          </w:r>
+          <w:r>
+            <w:rPr>
+              <w:noProof/>
+            </w:rPr>
+          </w:r>
+          <w:r>
+            <w:rPr>
+              <w:noProof/>
+            </w:rPr>
+            <w:fldChar w:fldCharType="separate"/>
+          </w:r>
+          <w:r>
+            <w:rPr>
+              <w:noProof/>
+            </w:rPr>
+            <w:t>7</w:t>
+          </w:r>
+          <w:r>
+            <w:rPr>
+              <w:noProof/>
+            </w:rPr>
+            <w:fldChar w:fldCharType="end"/>
+          </w:r>
+        </w:p>
+        <w:p>
+          <w:pPr>
+            <w:pStyle w:val="Indholdsfortegnelse1"/>
+            <w:tabs>
+              <w:tab w:val="left" w:pos="362"/>
+              <w:tab w:val="right" w:leader="dot" w:pos="8290"/>
+            </w:tabs>
+            <w:rPr>
+              <w:rFonts w:asciiTheme="minorHAnsi" w:eastAsiaTheme="minorEastAsia" w:hAnsiTheme="minorHAnsi" w:cstheme="minorBidi"/>
+              <w:noProof/>
+              <w:sz w:val="24"/>
+              <w:szCs w:val="24"/>
+              <w:lang w:val="en-US" w:eastAsia="ja-JP"/>
+            </w:rPr>
+          </w:pPr>
+          <w:r>
+            <w:rPr>
+              <w:noProof/>
+            </w:rPr>
+            <w:t>4</w:t>
+          </w:r>
+          <w:r>
+            <w:rPr>
+              <w:rFonts w:asciiTheme="minorHAnsi" w:eastAsiaTheme="minorEastAsia" w:hAnsiTheme="minorHAnsi" w:cstheme="minorBidi"/>
+              <w:noProof/>
+              <w:sz w:val="24"/>
+              <w:szCs w:val="24"/>
+              <w:lang w:val="en-US" w:eastAsia="ja-JP"/>
+            </w:rPr>
+            <w:tab/>
+          </w:r>
+          <w:r>
+            <w:rPr>
+              <w:noProof/>
+            </w:rPr>
+            <w:t>Særlige forhold</w:t>
+          </w:r>
+          <w:r>
+            <w:rPr>
+              <w:noProof/>
+            </w:rPr>
+            <w:tab/>
+          </w:r>
+          <w:r>
+            <w:rPr>
+              <w:noProof/>
+            </w:rPr>
+            <w:fldChar w:fldCharType="begin"/>
+          </w:r>
+          <w:r>
+            <w:rPr>
+              <w:noProof/>
+            </w:rPr>
+            <w:instrText xml:space="preserve"> PAGEREF _Toc207425805 \h </w:instrText>
+          </w:r>
+          <w:r>
+            <w:rPr>
+              <w:noProof/>
+            </w:rPr>
+          </w:r>
+          <w:r>
+            <w:rPr>
+              <w:noProof/>
+            </w:rPr>
+            <w:fldChar w:fldCharType="separate"/>
+          </w:r>
+          <w:r>
+            <w:rPr>
+              <w:noProof/>
+            </w:rPr>
+            <w:t>8</w:t>
+          </w:r>
+          <w:r>
+            <w:rPr>
+              <w:noProof/>
+            </w:rPr>
+            <w:fldChar w:fldCharType="end"/>
+          </w:r>
+        </w:p>
+        <w:p>
+          <w:pPr>
+            <w:pStyle w:val="Indholdsfortegnelse1"/>
+            <w:tabs>
+              <w:tab w:val="left" w:pos="362"/>
+              <w:tab w:val="right" w:leader="dot" w:pos="8290"/>
+            </w:tabs>
+            <w:rPr>
+              <w:rFonts w:asciiTheme="minorHAnsi" w:eastAsiaTheme="minorEastAsia" w:hAnsiTheme="minorHAnsi" w:cstheme="minorBidi"/>
+              <w:noProof/>
+              <w:sz w:val="24"/>
+              <w:szCs w:val="24"/>
+              <w:lang w:val="en-US" w:eastAsia="ja-JP"/>
+            </w:rPr>
+          </w:pPr>
+          <w:r>
+            <w:rPr>
+              <w:noProof/>
+            </w:rPr>
+            <w:t>5</w:t>
+          </w:r>
+          <w:r>
+            <w:rPr>
+              <w:rFonts w:asciiTheme="minorHAnsi" w:eastAsiaTheme="minorEastAsia" w:hAnsiTheme="minorHAnsi" w:cstheme="minorBidi"/>
+              <w:noProof/>
+              <w:sz w:val="24"/>
+              <w:szCs w:val="24"/>
+              <w:lang w:val="en-US" w:eastAsia="ja-JP"/>
+            </w:rPr>
+            <w:tab/>
+          </w:r>
+          <w:r>
+            <w:rPr>
+              <w:noProof/>
+            </w:rPr>
+            <w:t>Fysiske Datamodeller</w:t>
+          </w:r>
+          <w:r>
+            <w:rPr>
+              <w:noProof/>
+            </w:rPr>
+            <w:tab/>
+          </w:r>
+          <w:r>
+            <w:rPr>
+              <w:noProof/>
+            </w:rPr>
+            <w:fldChar w:fldCharType="begin"/>
+          </w:r>
+          <w:r>
+            <w:rPr>
+              <w:noProof/>
+            </w:rPr>
+            <w:instrText xml:space="preserve"> PAGEREF _Toc207425806 \h </w:instrText>
+          </w:r>
+          <w:r>
+            <w:rPr>
+              <w:noProof/>
+            </w:rPr>
+          </w:r>
+          <w:r>
+            <w:rPr>
+              <w:noProof/>
+            </w:rPr>
+            <w:fldChar w:fldCharType="separate"/>
+          </w:r>
+          <w:r>
+            <w:rPr>
+              <w:noProof/>
+            </w:rPr>
+            <w:t>9</w:t>
+          </w:r>
+          <w:r>
+            <w:rPr>
+              <w:noProof/>
+            </w:rPr>
+            <w:fldChar w:fldCharType="end"/>
+          </w:r>
         </w:p>
         <w:p>
           <w:pPr>
             <w:pStyle w:val="Indholdsfortegnelse2"/>
             <w:tabs>
-              <w:tab w:val="left" w:pos="880"/>
+              <w:tab w:val="left" w:pos="766"/>
               <w:tab w:val="right" w:leader="dot" w:pos="8290"/>
             </w:tabs>
             <w:rPr>
               <w:rFonts w:asciiTheme="minorHAnsi" w:eastAsiaTheme="minorEastAsia" w:hAnsiTheme="minorHAnsi" w:cstheme="minorBidi"/>
               <w:noProof/>
+              <w:sz w:val="24"/>
+              <w:szCs w:val="24"/>
+              <w:lang w:val="en-US" w:eastAsia="ja-JP"/>
             </w:rPr>
           </w:pPr>
-          <w:hyperlink w:anchor="_Toc328036377" w:history="1">
-            <w:r>
-              <w:rPr>
-                <w:rStyle w:val="Llink"/>
-                <w:noProof/>
-              </w:rPr>
-              <w:t>3.3</w:t>
-            </w:r>
-            <w:r>
-              <w:rPr>
-                <w:rFonts w:asciiTheme="minorHAnsi" w:eastAsiaTheme="minorEastAsia" w:hAnsiTheme="minorHAnsi" w:cstheme="minorBidi"/>
-                <w:noProof/>
-              </w:rPr>
-              <w:tab/>
-            </w:r>
-            <w:r>
-              <w:rPr>
-                <w:rStyle w:val="Llink"/>
-                <w:noProof/>
-              </w:rPr>
-              <w:t>Etableringsudtræk og partielle udtræk af hele registre</w:t>
-            </w:r>
-            <w:r>
-              <w:rPr>
-                <w:noProof/>
-                <w:webHidden/>
-              </w:rPr>
-              <w:tab/>
-            </w:r>
-            <w:r>
-              <w:rPr>
-                <w:noProof/>
-                <w:webHidden/>
-              </w:rPr>
-              <w:fldChar w:fldCharType="begin"/>
-            </w:r>
-            <w:r>
-              <w:rPr>
-                <w:noProof/>
-                <w:webHidden/>
-              </w:rPr>
-              <w:instrText xml:space="preserve"> PAGEREF _Toc328036377 \h </w:instrText>
-            </w:r>
-            <w:r>
-              <w:rPr>
-                <w:noProof/>
-                <w:webHidden/>
-              </w:rPr>
-            </w:r>
-            <w:r>
-              <w:rPr>
-                <w:noProof/>
-                <w:webHidden/>
-              </w:rPr>
-              <w:fldChar w:fldCharType="separate"/>
-            </w:r>
-            <w:r>
-              <w:rPr>
-                <w:noProof/>
-                <w:webHidden/>
-              </w:rPr>
-              <w:t>6</w:t>
-            </w:r>
-            <w:r>
-              <w:rPr>
-                <w:noProof/>
-                <w:webHidden/>
-              </w:rPr>
-              <w:fldChar w:fldCharType="end"/>
-            </w:r>
-          </w:hyperlink>
-        </w:p>
-        <w:p>
-          <w:pPr>
-            <w:pStyle w:val="Indholdsfortegnelse3"/>
-            <w:tabs>
-              <w:tab w:val="left" w:pos="1320"/>
-              <w:tab w:val="right" w:leader="dot" w:pos="8290"/>
-            </w:tabs>
+          <w:r>
+            <w:rPr>
+              <w:noProof/>
+            </w:rPr>
+            <w:t>5.1</w:t>
+          </w:r>
+          <w:r>
             <w:rPr>
               <w:rFonts w:asciiTheme="minorHAnsi" w:eastAsiaTheme="minorEastAsia" w:hAnsiTheme="minorHAnsi" w:cstheme="minorBidi"/>
               <w:noProof/>
-            </w:rPr>
-          </w:pPr>
-          <w:hyperlink w:anchor="_Toc328036378" w:history="1">
-            <w:r>
-              <w:rPr>
-                <w:rStyle w:val="Llink"/>
-                <w:noProof/>
-              </w:rPr>
-              <w:t>3.3.1</w:t>
-            </w:r>
-            <w:r>
-              <w:rPr>
-                <w:rFonts w:asciiTheme="minorHAnsi" w:eastAsiaTheme="minorEastAsia" w:hAnsiTheme="minorHAnsi" w:cstheme="minorBidi"/>
-                <w:noProof/>
-              </w:rPr>
-              <w:tab/>
-            </w:r>
-            <w:r>
-              <w:rPr>
-                <w:rStyle w:val="Llink"/>
-                <w:noProof/>
-              </w:rPr>
-              <w:t>Kopiregisterservicen</w:t>
-            </w:r>
-            <w:r>
-              <w:rPr>
-                <w:noProof/>
-                <w:webHidden/>
-              </w:rPr>
-              <w:tab/>
-            </w:r>
-            <w:r>
-              <w:rPr>
-                <w:noProof/>
-                <w:webHidden/>
-              </w:rPr>
-              <w:fldChar w:fldCharType="begin"/>
-            </w:r>
-            <w:r>
-              <w:rPr>
-                <w:noProof/>
-                <w:webHidden/>
-              </w:rPr>
-              <w:instrText xml:space="preserve"> PAGEREF _Toc328036378 \h </w:instrText>
-            </w:r>
-            <w:r>
-              <w:rPr>
-                <w:noProof/>
-                <w:webHidden/>
-              </w:rPr>
-            </w:r>
-            <w:r>
-              <w:rPr>
-                <w:noProof/>
-                <w:webHidden/>
-              </w:rPr>
-              <w:fldChar w:fldCharType="separate"/>
-            </w:r>
-            <w:r>
-              <w:rPr>
-                <w:noProof/>
-                <w:webHidden/>
-              </w:rPr>
-              <w:t>6</w:t>
-            </w:r>
-            <w:r>
-              <w:rPr>
-                <w:noProof/>
-                <w:webHidden/>
-              </w:rPr>
-              <w:fldChar w:fldCharType="end"/>
-            </w:r>
-          </w:hyperlink>
+              <w:sz w:val="24"/>
+              <w:szCs w:val="24"/>
+              <w:lang w:val="en-US" w:eastAsia="ja-JP"/>
+            </w:rPr>
+            <w:tab/>
+          </w:r>
+          <w:r>
+            <w:rPr>
+              <w:noProof/>
+            </w:rPr>
+            <w:t>Doseringsforslag</w:t>
+          </w:r>
+          <w:r>
+            <w:rPr>
+              <w:noProof/>
+            </w:rPr>
+            <w:tab/>
+          </w:r>
+          <w:r>
+            <w:rPr>
+              <w:noProof/>
+            </w:rPr>
+            <w:fldChar w:fldCharType="begin"/>
+          </w:r>
+          <w:r>
+            <w:rPr>
+              <w:noProof/>
+            </w:rPr>
+            <w:instrText xml:space="preserve"> PAGEREF _Toc207425807 \h </w:instrText>
+          </w:r>
+          <w:r>
+            <w:rPr>
+              <w:noProof/>
+            </w:rPr>
+          </w:r>
+          <w:r>
+            <w:rPr>
+              <w:noProof/>
+            </w:rPr>
+            <w:fldChar w:fldCharType="separate"/>
+          </w:r>
+          <w:r>
+            <w:rPr>
+              <w:noProof/>
+            </w:rPr>
+            <w:t>9</w:t>
+          </w:r>
+          <w:r>
+            <w:rPr>
+              <w:noProof/>
+            </w:rPr>
+            <w:fldChar w:fldCharType="end"/>
+          </w:r>
         </w:p>
         <w:p>
           <w:pPr>
             <w:pStyle w:val="Indholdsfortegnelse2"/>
             <w:tabs>
-              <w:tab w:val="left" w:pos="880"/>
+              <w:tab w:val="left" w:pos="766"/>
               <w:tab w:val="right" w:leader="dot" w:pos="8290"/>
             </w:tabs>
             <w:rPr>
               <w:rFonts w:asciiTheme="minorHAnsi" w:eastAsiaTheme="minorEastAsia" w:hAnsiTheme="minorHAnsi" w:cstheme="minorBidi"/>
               <w:noProof/>
+              <w:sz w:val="24"/>
+              <w:szCs w:val="24"/>
+              <w:lang w:val="en-US" w:eastAsia="ja-JP"/>
             </w:rPr>
           </w:pPr>
-          <w:hyperlink w:anchor="_Toc328036379" w:history="1">
-            <w:r>
-              <w:rPr>
-                <w:rStyle w:val="Llink"/>
-                <w:noProof/>
-              </w:rPr>
-              <w:t>3.4</w:t>
-            </w:r>
-            <w:r>
-              <w:rPr>
-                <w:rFonts w:asciiTheme="minorHAnsi" w:eastAsiaTheme="minorEastAsia" w:hAnsiTheme="minorHAnsi" w:cstheme="minorBidi"/>
-                <w:noProof/>
-              </w:rPr>
-              <w:tab/>
-            </w:r>
-            <w:r>
-              <w:rPr>
-                <w:rStyle w:val="Llink"/>
-                <w:noProof/>
-              </w:rPr>
-              <w:t>Enkeltopslagsservices</w:t>
-            </w:r>
-            <w:r>
-              <w:rPr>
-                <w:noProof/>
-                <w:webHidden/>
-              </w:rPr>
-              <w:tab/>
-            </w:r>
-            <w:r>
-              <w:rPr>
-                <w:noProof/>
-                <w:webHidden/>
-              </w:rPr>
-              <w:fldChar w:fldCharType="begin"/>
-            </w:r>
-            <w:r>
-              <w:rPr>
-                <w:noProof/>
-                <w:webHidden/>
-              </w:rPr>
-              <w:instrText xml:space="preserve"> PAGEREF _Toc328036379 \h </w:instrText>
-            </w:r>
-            <w:r>
-              <w:rPr>
-                <w:noProof/>
-                <w:webHidden/>
-              </w:rPr>
-            </w:r>
-            <w:r>
-              <w:rPr>
-                <w:noProof/>
-                <w:webHidden/>
-              </w:rPr>
-              <w:fldChar w:fldCharType="separate"/>
-            </w:r>
-            <w:r>
-              <w:rPr>
-                <w:noProof/>
-                <w:webHidden/>
-              </w:rPr>
-              <w:t>7</w:t>
-            </w:r>
-            <w:r>
-              <w:rPr>
-                <w:noProof/>
-                <w:webHidden/>
-              </w:rPr>
-              <w:fldChar w:fldCharType="end"/>
-            </w:r>
-          </w:hyperlink>
+          <w:r>
+            <w:rPr>
+              <w:noProof/>
+            </w:rPr>
+            <w:t>5.2</w:t>
+          </w:r>
+          <w:r>
+            <w:rPr>
+              <w:rFonts w:asciiTheme="minorHAnsi" w:eastAsiaTheme="minorEastAsia" w:hAnsiTheme="minorHAnsi" w:cstheme="minorBidi"/>
+              <w:noProof/>
+              <w:sz w:val="24"/>
+              <w:szCs w:val="24"/>
+              <w:lang w:val="en-US" w:eastAsia="ja-JP"/>
+            </w:rPr>
+            <w:tab/>
+          </w:r>
+          <w:r>
+            <w:rPr>
+              <w:noProof/>
+            </w:rPr>
+            <w:t>CPR-registret</w:t>
+          </w:r>
+          <w:r>
+            <w:rPr>
+              <w:noProof/>
+            </w:rPr>
+            <w:tab/>
+          </w:r>
+          <w:r>
+            <w:rPr>
+              <w:noProof/>
+            </w:rPr>
+            <w:fldChar w:fldCharType="begin"/>
+          </w:r>
+          <w:r>
+            <w:rPr>
+              <w:noProof/>
+            </w:rPr>
+            <w:instrText xml:space="preserve"> PAGEREF _Toc207425808 \h </w:instrText>
+          </w:r>
+          <w:r>
+            <w:rPr>
+              <w:noProof/>
+            </w:rPr>
+          </w:r>
+          <w:r>
+            <w:rPr>
+              <w:noProof/>
+            </w:rPr>
+            <w:fldChar w:fldCharType="separate"/>
+          </w:r>
+          <w:r>
+            <w:rPr>
+              <w:noProof/>
+            </w:rPr>
+            <w:t>9</w:t>
+          </w:r>
+          <w:r>
+            <w:rPr>
+              <w:noProof/>
+            </w:rPr>
+            <w:fldChar w:fldCharType="end"/>
+          </w:r>
         </w:p>
         <w:p>
           <w:pPr>
             <w:pStyle w:val="Indholdsfortegnelse2"/>
             <w:tabs>
-              <w:tab w:val="left" w:pos="880"/>
+              <w:tab w:val="left" w:pos="766"/>
               <w:tab w:val="right" w:leader="dot" w:pos="8290"/>
             </w:tabs>
             <w:rPr>
               <w:rFonts w:asciiTheme="minorHAnsi" w:eastAsiaTheme="minorEastAsia" w:hAnsiTheme="minorHAnsi" w:cstheme="minorBidi"/>
               <w:noProof/>
+              <w:sz w:val="24"/>
+              <w:szCs w:val="24"/>
+              <w:lang w:val="en-US" w:eastAsia="ja-JP"/>
             </w:rPr>
           </w:pPr>
-          <w:hyperlink w:anchor="_Toc328036380" w:history="1">
-            <w:r>
-              <w:rPr>
-                <w:rStyle w:val="Llink"/>
-                <w:noProof/>
-              </w:rPr>
-              <w:t>3.5</w:t>
-            </w:r>
-            <w:r>
-              <w:rPr>
-                <w:rFonts w:asciiTheme="minorHAnsi" w:eastAsiaTheme="minorEastAsia" w:hAnsiTheme="minorHAnsi" w:cstheme="minorBidi"/>
-                <w:noProof/>
-              </w:rPr>
-              <w:tab/>
-            </w:r>
-            <w:r>
-              <w:rPr>
-                <w:rStyle w:val="Llink"/>
-                <w:noProof/>
-              </w:rPr>
-              <w:t>Abonnementsservice til CPR registret</w:t>
-            </w:r>
-            <w:r>
-              <w:rPr>
-                <w:noProof/>
-                <w:webHidden/>
-              </w:rPr>
-              <w:tab/>
-            </w:r>
-            <w:r>
-              <w:rPr>
-                <w:noProof/>
-                <w:webHidden/>
-              </w:rPr>
-              <w:fldChar w:fldCharType="begin"/>
-            </w:r>
-            <w:r>
-              <w:rPr>
-                <w:noProof/>
-                <w:webHidden/>
-              </w:rPr>
-              <w:instrText xml:space="preserve"> PAGEREF _Toc328036380 \h </w:instrText>
-            </w:r>
-            <w:r>
-              <w:rPr>
-                <w:noProof/>
-                <w:webHidden/>
-              </w:rPr>
-            </w:r>
-            <w:r>
-              <w:rPr>
-                <w:noProof/>
-                <w:webHidden/>
-              </w:rPr>
-              <w:fldChar w:fldCharType="separate"/>
-            </w:r>
-            <w:r>
-              <w:rPr>
-                <w:noProof/>
-                <w:webHidden/>
-              </w:rPr>
-              <w:t>8</w:t>
-            </w:r>
-            <w:r>
-              <w:rPr>
-                <w:noProof/>
-                <w:webHidden/>
-              </w:rPr>
-              <w:fldChar w:fldCharType="end"/>
-            </w:r>
-          </w:hyperlink>
+          <w:r>
+            <w:rPr>
+              <w:noProof/>
+            </w:rPr>
+            <w:t>5.3</w:t>
+          </w:r>
+          <w:r>
+            <w:rPr>
+              <w:rFonts w:asciiTheme="minorHAnsi" w:eastAsiaTheme="minorEastAsia" w:hAnsiTheme="minorHAnsi" w:cstheme="minorBidi"/>
+              <w:noProof/>
+              <w:sz w:val="24"/>
+              <w:szCs w:val="24"/>
+              <w:lang w:val="en-US" w:eastAsia="ja-JP"/>
+            </w:rPr>
+            <w:tab/>
+          </w:r>
+          <w:r>
+            <w:rPr>
+              <w:noProof/>
+            </w:rPr>
+            <w:t>SKS-registret</w:t>
+          </w:r>
+          <w:r>
+            <w:rPr>
+              <w:noProof/>
+            </w:rPr>
+            <w:tab/>
+          </w:r>
+          <w:r>
+            <w:rPr>
+              <w:noProof/>
+            </w:rPr>
+            <w:fldChar w:fldCharType="begin"/>
+          </w:r>
+          <w:r>
+            <w:rPr>
+              <w:noProof/>
+            </w:rPr>
+            <w:instrText xml:space="preserve"> PAGEREF _Toc207425809 \h </w:instrText>
+          </w:r>
+          <w:r>
+            <w:rPr>
+              <w:noProof/>
+            </w:rPr>
+          </w:r>
+          <w:r>
+            <w:rPr>
+              <w:noProof/>
+            </w:rPr>
+            <w:fldChar w:fldCharType="separate"/>
+          </w:r>
+          <w:r>
+            <w:rPr>
+              <w:noProof/>
+            </w:rPr>
+            <w:t>9</w:t>
+          </w:r>
+          <w:r>
+            <w:rPr>
+              <w:noProof/>
+            </w:rPr>
+            <w:fldChar w:fldCharType="end"/>
+          </w:r>
+        </w:p>
+        <w:p>
+          <w:pPr>
+            <w:pStyle w:val="Indholdsfortegnelse2"/>
+            <w:tabs>
+              <w:tab w:val="left" w:pos="766"/>
+              <w:tab w:val="right" w:leader="dot" w:pos="8290"/>
+            </w:tabs>
+            <w:rPr>
+              <w:rFonts w:asciiTheme="minorHAnsi" w:eastAsiaTheme="minorEastAsia" w:hAnsiTheme="minorHAnsi" w:cstheme="minorBidi"/>
+              <w:noProof/>
+              <w:sz w:val="24"/>
+              <w:szCs w:val="24"/>
+              <w:lang w:val="en-US" w:eastAsia="ja-JP"/>
+            </w:rPr>
+          </w:pPr>
+          <w:r>
+            <w:rPr>
+              <w:noProof/>
+            </w:rPr>
+            <w:t>5.4</w:t>
+          </w:r>
+          <w:r>
+            <w:rPr>
+              <w:rFonts w:asciiTheme="minorHAnsi" w:eastAsiaTheme="minorEastAsia" w:hAnsiTheme="minorHAnsi" w:cstheme="minorBidi"/>
+              <w:noProof/>
+              <w:sz w:val="24"/>
+              <w:szCs w:val="24"/>
+              <w:lang w:val="en-US" w:eastAsia="ja-JP"/>
+            </w:rPr>
+            <w:tab/>
+          </w:r>
+          <w:r>
+            <w:rPr>
+              <w:noProof/>
+            </w:rPr>
+            <w:t>SOR-registret</w:t>
+          </w:r>
+          <w:r>
+            <w:rPr>
+              <w:noProof/>
+            </w:rPr>
+            <w:tab/>
+          </w:r>
+          <w:r>
+            <w:rPr>
+              <w:noProof/>
+            </w:rPr>
+            <w:fldChar w:fldCharType="begin"/>
+          </w:r>
+          <w:r>
+            <w:rPr>
+              <w:noProof/>
+            </w:rPr>
+            <w:instrText xml:space="preserve"> PAGEREF _Toc207425810 \h </w:instrText>
+          </w:r>
+          <w:r>
+            <w:rPr>
+              <w:noProof/>
+            </w:rPr>
+          </w:r>
+          <w:r>
+            <w:rPr>
+              <w:noProof/>
+            </w:rPr>
+            <w:fldChar w:fldCharType="separate"/>
+          </w:r>
+          <w:r>
+            <w:rPr>
+              <w:noProof/>
+            </w:rPr>
+            <w:t>9</w:t>
+          </w:r>
+          <w:r>
+            <w:rPr>
+              <w:noProof/>
+            </w:rPr>
+            <w:fldChar w:fldCharType="end"/>
+          </w:r>
+        </w:p>
+        <w:p>
+          <w:pPr>
+            <w:pStyle w:val="Indholdsfortegnelse2"/>
+            <w:tabs>
+              <w:tab w:val="left" w:pos="766"/>
+              <w:tab w:val="right" w:leader="dot" w:pos="8290"/>
+            </w:tabs>
+            <w:rPr>
+              <w:rFonts w:asciiTheme="minorHAnsi" w:eastAsiaTheme="minorEastAsia" w:hAnsiTheme="minorHAnsi" w:cstheme="minorBidi"/>
+              <w:noProof/>
+              <w:sz w:val="24"/>
+              <w:szCs w:val="24"/>
+              <w:lang w:val="en-US" w:eastAsia="ja-JP"/>
+            </w:rPr>
+          </w:pPr>
+          <w:r>
+            <w:rPr>
+              <w:noProof/>
+            </w:rPr>
+            <w:t>5.5</w:t>
+          </w:r>
+          <w:r>
+            <w:rPr>
+              <w:rFonts w:asciiTheme="minorHAnsi" w:eastAsiaTheme="minorEastAsia" w:hAnsiTheme="minorHAnsi" w:cstheme="minorBidi"/>
+              <w:noProof/>
+              <w:sz w:val="24"/>
+              <w:szCs w:val="24"/>
+              <w:lang w:val="en-US" w:eastAsia="ja-JP"/>
+            </w:rPr>
+            <w:tab/>
+          </w:r>
+          <w:r>
+            <w:rPr>
+              <w:noProof/>
+            </w:rPr>
+            <w:t>Yderregistret</w:t>
+          </w:r>
+          <w:r>
+            <w:rPr>
+              <w:noProof/>
+            </w:rPr>
+            <w:tab/>
+          </w:r>
+          <w:r>
+            <w:rPr>
+              <w:noProof/>
+            </w:rPr>
+            <w:fldChar w:fldCharType="begin"/>
+          </w:r>
+          <w:r>
+            <w:rPr>
+              <w:noProof/>
+            </w:rPr>
+            <w:instrText xml:space="preserve"> PAGEREF _Toc207425811 \h </w:instrText>
+          </w:r>
+          <w:r>
+            <w:rPr>
+              <w:noProof/>
+            </w:rPr>
+          </w:r>
+          <w:r>
+            <w:rPr>
+              <w:noProof/>
+            </w:rPr>
+            <w:fldChar w:fldCharType="separate"/>
+          </w:r>
+          <w:r>
+            <w:rPr>
+              <w:noProof/>
+            </w:rPr>
+            <w:t>10</w:t>
+          </w:r>
+          <w:r>
+            <w:rPr>
+              <w:noProof/>
+            </w:rPr>
+            <w:fldChar w:fldCharType="end"/>
+          </w:r>
+        </w:p>
+        <w:p>
+          <w:pPr>
+            <w:pStyle w:val="Indholdsfortegnelse2"/>
+            <w:tabs>
+              <w:tab w:val="left" w:pos="766"/>
+              <w:tab w:val="right" w:leader="dot" w:pos="8290"/>
+            </w:tabs>
+            <w:rPr>
+              <w:rFonts w:asciiTheme="minorHAnsi" w:eastAsiaTheme="minorEastAsia" w:hAnsiTheme="minorHAnsi" w:cstheme="minorBidi"/>
+              <w:noProof/>
+              <w:sz w:val="24"/>
+              <w:szCs w:val="24"/>
+              <w:lang w:val="en-US" w:eastAsia="ja-JP"/>
+            </w:rPr>
+          </w:pPr>
+          <w:r>
+            <w:rPr>
+              <w:noProof/>
+            </w:rPr>
+            <w:t>5.6</w:t>
+          </w:r>
+          <w:r>
+            <w:rPr>
+              <w:rFonts w:asciiTheme="minorHAnsi" w:eastAsiaTheme="minorEastAsia" w:hAnsiTheme="minorHAnsi" w:cstheme="minorBidi"/>
+              <w:noProof/>
+              <w:sz w:val="24"/>
+              <w:szCs w:val="24"/>
+              <w:lang w:val="en-US" w:eastAsia="ja-JP"/>
+            </w:rPr>
+            <w:tab/>
+          </w:r>
+          <w:r>
+            <w:rPr>
+              <w:noProof/>
+            </w:rPr>
+            <w:t>Autorisationsregistret</w:t>
+          </w:r>
+          <w:r>
+            <w:rPr>
+              <w:noProof/>
+            </w:rPr>
+            <w:tab/>
+          </w:r>
+          <w:r>
+            <w:rPr>
+              <w:noProof/>
+            </w:rPr>
+            <w:fldChar w:fldCharType="begin"/>
+          </w:r>
+          <w:r>
+            <w:rPr>
+              <w:noProof/>
+            </w:rPr>
+            <w:instrText xml:space="preserve"> PAGEREF _Toc207425812 \h </w:instrText>
+          </w:r>
+          <w:r>
+            <w:rPr>
+              <w:noProof/>
+            </w:rPr>
+          </w:r>
+          <w:r>
+            <w:rPr>
+              <w:noProof/>
+            </w:rPr>
+            <w:fldChar w:fldCharType="separate"/>
+          </w:r>
+          <w:r>
+            <w:rPr>
+              <w:noProof/>
+            </w:rPr>
+            <w:t>10</w:t>
+          </w:r>
+          <w:r>
+            <w:rPr>
+              <w:noProof/>
+            </w:rPr>
+            <w:fldChar w:fldCharType="end"/>
+          </w:r>
+        </w:p>
+        <w:p>
+          <w:pPr>
+            <w:pStyle w:val="Indholdsfortegnelse2"/>
+            <w:tabs>
+              <w:tab w:val="left" w:pos="766"/>
+              <w:tab w:val="right" w:leader="dot" w:pos="8290"/>
+            </w:tabs>
+            <w:rPr>
+              <w:rFonts w:asciiTheme="minorHAnsi" w:eastAsiaTheme="minorEastAsia" w:hAnsiTheme="minorHAnsi" w:cstheme="minorBidi"/>
+              <w:noProof/>
+              <w:sz w:val="24"/>
+              <w:szCs w:val="24"/>
+              <w:lang w:val="en-US" w:eastAsia="ja-JP"/>
+            </w:rPr>
+          </w:pPr>
+          <w:r>
+            <w:rPr>
+              <w:noProof/>
+            </w:rPr>
+            <w:t>5.7</w:t>
+          </w:r>
+          <w:r>
+            <w:rPr>
+              <w:rFonts w:asciiTheme="minorHAnsi" w:eastAsiaTheme="minorEastAsia" w:hAnsiTheme="minorHAnsi" w:cstheme="minorBidi"/>
+              <w:noProof/>
+              <w:sz w:val="24"/>
+              <w:szCs w:val="24"/>
+              <w:lang w:val="en-US" w:eastAsia="ja-JP"/>
+            </w:rPr>
+            <w:tab/>
+          </w:r>
+          <w:r>
+            <w:rPr>
+              <w:noProof/>
+            </w:rPr>
+            <w:t>DKMA-registret</w:t>
+          </w:r>
+          <w:r>
+            <w:rPr>
+              <w:noProof/>
+            </w:rPr>
+            <w:tab/>
+          </w:r>
+          <w:r>
+            <w:rPr>
+              <w:noProof/>
+            </w:rPr>
+            <w:fldChar w:fldCharType="begin"/>
+          </w:r>
+          <w:r>
+            <w:rPr>
+              <w:noProof/>
+            </w:rPr>
+            <w:instrText xml:space="preserve"> PAGEREF _Toc207425813 \h </w:instrText>
+          </w:r>
+          <w:r>
+            <w:rPr>
+              <w:noProof/>
+            </w:rPr>
+          </w:r>
+          <w:r>
+            <w:rPr>
+              <w:noProof/>
+            </w:rPr>
+            <w:fldChar w:fldCharType="separate"/>
+          </w:r>
+          <w:r>
+            <w:rPr>
+              <w:noProof/>
+            </w:rPr>
+            <w:t>10</w:t>
+          </w:r>
+          <w:r>
+            <w:rPr>
+              <w:noProof/>
+            </w:rPr>
+            <w:fldChar w:fldCharType="end"/>
+          </w:r>
+        </w:p>
+        <w:p>
+          <w:pPr>
+            <w:pStyle w:val="Indholdsfortegnelse2"/>
+            <w:tabs>
+              <w:tab w:val="left" w:pos="766"/>
+              <w:tab w:val="right" w:leader="dot" w:pos="8290"/>
+            </w:tabs>
+            <w:rPr>
+              <w:rFonts w:asciiTheme="minorHAnsi" w:eastAsiaTheme="minorEastAsia" w:hAnsiTheme="minorHAnsi" w:cstheme="minorBidi"/>
+              <w:noProof/>
+              <w:sz w:val="24"/>
+              <w:szCs w:val="24"/>
+              <w:lang w:val="en-US" w:eastAsia="ja-JP"/>
+            </w:rPr>
+          </w:pPr>
+          <w:r>
+            <w:rPr>
+              <w:noProof/>
+            </w:rPr>
+            <w:t>5.8</w:t>
+          </w:r>
+          <w:r>
+            <w:rPr>
+              <w:rFonts w:asciiTheme="minorHAnsi" w:eastAsiaTheme="minorEastAsia" w:hAnsiTheme="minorHAnsi" w:cstheme="minorBidi"/>
+              <w:noProof/>
+              <w:sz w:val="24"/>
+              <w:szCs w:val="24"/>
+              <w:lang w:val="en-US" w:eastAsia="ja-JP"/>
+            </w:rPr>
+            <w:tab/>
+          </w:r>
+          <w:r>
+            <w:rPr>
+              <w:noProof/>
+            </w:rPr>
+            <w:t>Bemyndigelser</w:t>
+          </w:r>
+          <w:r>
+            <w:rPr>
+              <w:noProof/>
+            </w:rPr>
+            <w:tab/>
+          </w:r>
+          <w:r>
+            <w:rPr>
+              <w:noProof/>
+            </w:rPr>
+            <w:fldChar w:fldCharType="begin"/>
+          </w:r>
+          <w:r>
+            <w:rPr>
+              <w:noProof/>
+            </w:rPr>
+            <w:instrText xml:space="preserve"> PAGEREF _Toc207425814 \h </w:instrText>
+          </w:r>
+          <w:r>
+            <w:rPr>
+              <w:noProof/>
+            </w:rPr>
+          </w:r>
+          <w:r>
+            <w:rPr>
+              <w:noProof/>
+            </w:rPr>
+            <w:fldChar w:fldCharType="separate"/>
+          </w:r>
+          <w:r>
+            <w:rPr>
+              <w:noProof/>
+            </w:rPr>
+            <w:t>12</w:t>
+          </w:r>
+          <w:r>
+            <w:rPr>
+              <w:noProof/>
+            </w:rPr>
+            <w:fldChar w:fldCharType="end"/>
+          </w:r>
+        </w:p>
+        <w:p>
+          <w:pPr>
+            <w:pStyle w:val="Indholdsfortegnelse2"/>
+            <w:tabs>
+              <w:tab w:val="left" w:pos="766"/>
+              <w:tab w:val="right" w:leader="dot" w:pos="8290"/>
+            </w:tabs>
+            <w:rPr>
+              <w:rFonts w:asciiTheme="minorHAnsi" w:eastAsiaTheme="minorEastAsia" w:hAnsiTheme="minorHAnsi" w:cstheme="minorBidi"/>
+              <w:noProof/>
+              <w:sz w:val="24"/>
+              <w:szCs w:val="24"/>
+              <w:lang w:val="en-US" w:eastAsia="ja-JP"/>
+            </w:rPr>
+          </w:pPr>
+          <w:r>
+            <w:rPr>
+              <w:noProof/>
+            </w:rPr>
+            <w:t>5.9</w:t>
+          </w:r>
+          <w:r>
+            <w:rPr>
+              <w:rFonts w:asciiTheme="minorHAnsi" w:eastAsiaTheme="minorEastAsia" w:hAnsiTheme="minorHAnsi" w:cstheme="minorBidi"/>
+              <w:noProof/>
+              <w:sz w:val="24"/>
+              <w:szCs w:val="24"/>
+              <w:lang w:val="en-US" w:eastAsia="ja-JP"/>
+            </w:rPr>
+            <w:tab/>
+          </w:r>
+          <w:r>
+            <w:rPr>
+              <w:noProof/>
+            </w:rPr>
+            <w:t>SOR-NPI relationer</w:t>
+          </w:r>
+          <w:r>
+            <w:rPr>
+              <w:noProof/>
+            </w:rPr>
+            <w:tab/>
+          </w:r>
+          <w:r>
+            <w:rPr>
+              <w:noProof/>
+            </w:rPr>
+            <w:fldChar w:fldCharType="begin"/>
+          </w:r>
+          <w:r>
+            <w:rPr>
+              <w:noProof/>
+            </w:rPr>
+            <w:instrText xml:space="preserve"> PAGEREF _Toc207425815 \h </w:instrText>
+          </w:r>
+          <w:r>
+            <w:rPr>
+              <w:noProof/>
+            </w:rPr>
+          </w:r>
+          <w:r>
+            <w:rPr>
+              <w:noProof/>
+            </w:rPr>
+            <w:fldChar w:fldCharType="separate"/>
+          </w:r>
+          <w:r>
+            <w:rPr>
+              <w:noProof/>
+            </w:rPr>
+            <w:t>12</w:t>
+          </w:r>
+          <w:r>
+            <w:rPr>
+              <w:noProof/>
+            </w:rPr>
+            <w:fldChar w:fldCharType="end"/>
+          </w:r>
         </w:p>
         <w:p>
           <w:pPr>
             <w:pStyle w:val="Indholdsfortegnelse1"/>
             <w:tabs>
-              <w:tab w:val="left" w:pos="440"/>
+              <w:tab w:val="left" w:pos="362"/>
               <w:tab w:val="right" w:leader="dot" w:pos="8290"/>
             </w:tabs>
             <w:rPr>
               <w:rFonts w:asciiTheme="minorHAnsi" w:eastAsiaTheme="minorEastAsia" w:hAnsiTheme="minorHAnsi" w:cstheme="minorBidi"/>
               <w:noProof/>
+              <w:sz w:val="24"/>
+              <w:szCs w:val="24"/>
+              <w:lang w:val="en-US" w:eastAsia="ja-JP"/>
             </w:rPr>
           </w:pPr>
-          <w:hyperlink w:anchor="_Toc328036381" w:history="1">
-            <w:r>
-              <w:rPr>
-                <w:rStyle w:val="Llink"/>
-                <w:noProof/>
-              </w:rPr>
-              <w:t>4</w:t>
-            </w:r>
-            <w:r>
-              <w:rPr>
-                <w:rFonts w:asciiTheme="minorHAnsi" w:eastAsiaTheme="minorEastAsia" w:hAnsiTheme="minorHAnsi" w:cstheme="minorBidi"/>
-                <w:noProof/>
-              </w:rPr>
-              <w:tab/>
-            </w:r>
-            <w:r>
-              <w:rPr>
-                <w:rStyle w:val="Llink"/>
-                <w:noProof/>
-              </w:rPr>
-              <w:t>Særlige forhold</w:t>
-            </w:r>
-            <w:r>
-              <w:rPr>
-                <w:noProof/>
-                <w:webHidden/>
-              </w:rPr>
-              <w:tab/>
-            </w:r>
-            <w:r>
-              <w:rPr>
-                <w:noProof/>
-                <w:webHidden/>
-              </w:rPr>
-              <w:fldChar w:fldCharType="begin"/>
-            </w:r>
-            <w:r>
-              <w:rPr>
-                <w:noProof/>
-                <w:webHidden/>
-              </w:rPr>
-              <w:instrText xml:space="preserve"> PAGEREF _Toc328036381 \h </w:instrText>
-            </w:r>
-            <w:r>
-              <w:rPr>
-                <w:noProof/>
-                <w:webHidden/>
-              </w:rPr>
-            </w:r>
-            <w:r>
-              <w:rPr>
-                <w:noProof/>
-                <w:webHidden/>
-              </w:rPr>
-              <w:fldChar w:fldCharType="separate"/>
-            </w:r>
-            <w:r>
-              <w:rPr>
-                <w:noProof/>
-                <w:webHidden/>
-              </w:rPr>
-              <w:t>11</w:t>
-            </w:r>
-            <w:r>
-              <w:rPr>
-                <w:noProof/>
-                <w:webHidden/>
-              </w:rPr>
-              <w:fldChar w:fldCharType="end"/>
-            </w:r>
-          </w:hyperlink>
-        </w:p>
-        <w:p>
-          <w:pPr>
-            <w:pStyle w:val="Indholdsfortegnelse1"/>
-            <w:tabs>
-              <w:tab w:val="left" w:pos="440"/>
-              <w:tab w:val="right" w:leader="dot" w:pos="8290"/>
-            </w:tabs>
+          <w:r>
+            <w:rPr>
+              <w:noProof/>
+            </w:rPr>
+            <w:t>6</w:t>
+          </w:r>
+          <w:r>
             <w:rPr>
               <w:rFonts w:asciiTheme="minorHAnsi" w:eastAsiaTheme="minorEastAsia" w:hAnsiTheme="minorHAnsi" w:cstheme="minorBidi"/>
               <w:noProof/>
-            </w:rPr>
-          </w:pPr>
-          <w:hyperlink w:anchor="_Toc328036382" w:history="1">
-            <w:r>
-              <w:rPr>
-                <w:rStyle w:val="Llink"/>
-                <w:noProof/>
-              </w:rPr>
-              <w:t>5</w:t>
-            </w:r>
-            <w:r>
-              <w:rPr>
-                <w:rFonts w:asciiTheme="minorHAnsi" w:eastAsiaTheme="minorEastAsia" w:hAnsiTheme="minorHAnsi" w:cstheme="minorBidi"/>
-                <w:noProof/>
-              </w:rPr>
-              <w:tab/>
-            </w:r>
-            <w:r>
-              <w:rPr>
-                <w:rStyle w:val="Llink"/>
-                <w:noProof/>
-              </w:rPr>
-              <w:t>Fysiske Datamodeller</w:t>
-            </w:r>
-            <w:r>
-              <w:rPr>
-                <w:noProof/>
-                <w:webHidden/>
-              </w:rPr>
-              <w:tab/>
-            </w:r>
-            <w:r>
-              <w:rPr>
-                <w:noProof/>
-                <w:webHidden/>
-              </w:rPr>
-              <w:fldChar w:fldCharType="begin"/>
-            </w:r>
-            <w:r>
-              <w:rPr>
-                <w:noProof/>
-                <w:webHidden/>
-              </w:rPr>
-              <w:instrText xml:space="preserve"> PAGEREF _Toc328036382 \h </w:instrText>
-            </w:r>
-            <w:r>
-              <w:rPr>
-                <w:noProof/>
-                <w:webHidden/>
-              </w:rPr>
-            </w:r>
-            <w:r>
-              <w:rPr>
-                <w:noProof/>
-                <w:webHidden/>
-              </w:rPr>
-              <w:fldChar w:fldCharType="separate"/>
-            </w:r>
-            <w:r>
-              <w:rPr>
-                <w:noProof/>
-                <w:webHidden/>
-              </w:rPr>
-              <w:t>12</w:t>
-            </w:r>
-            <w:r>
-              <w:rPr>
-                <w:noProof/>
-                <w:webHidden/>
-              </w:rPr>
-              <w:fldChar w:fldCharType="end"/>
-            </w:r>
-          </w:hyperlink>
-        </w:p>
-        <w:p>
-          <w:pPr>
-            <w:pStyle w:val="Indholdsfortegnelse2"/>
-            <w:tabs>
-              <w:tab w:val="left" w:pos="880"/>
-              <w:tab w:val="right" w:leader="dot" w:pos="8290"/>
-            </w:tabs>
-            <w:rPr>
-              <w:rFonts w:asciiTheme="minorHAnsi" w:eastAsiaTheme="minorEastAsia" w:hAnsiTheme="minorHAnsi" w:cstheme="minorBidi"/>
-              <w:noProof/>
-            </w:rPr>
-          </w:pPr>
-          <w:hyperlink w:anchor="_Toc328036383" w:history="1">
-            <w:r>
-              <w:rPr>
-                <w:rStyle w:val="Llink"/>
-                <w:noProof/>
-              </w:rPr>
-              <w:t>5.1</w:t>
-            </w:r>
-            <w:r>
-              <w:rPr>
-                <w:rFonts w:asciiTheme="minorHAnsi" w:eastAsiaTheme="minorEastAsia" w:hAnsiTheme="minorHAnsi" w:cstheme="minorBidi"/>
-                <w:noProof/>
-              </w:rPr>
-              <w:tab/>
-            </w:r>
-            <w:r>
-              <w:rPr>
-                <w:rStyle w:val="Llink"/>
-                <w:noProof/>
-              </w:rPr>
-              <w:t>Doseringsforslag</w:t>
-            </w:r>
-            <w:r>
-              <w:rPr>
-                <w:noProof/>
-                <w:webHidden/>
-              </w:rPr>
-              <w:tab/>
-            </w:r>
-            <w:r>
-              <w:rPr>
-                <w:noProof/>
-                <w:webHidden/>
-              </w:rPr>
-              <w:fldChar w:fldCharType="begin"/>
-            </w:r>
-            <w:r>
-              <w:rPr>
-                <w:noProof/>
-                <w:webHidden/>
-              </w:rPr>
-              <w:instrText xml:space="preserve"> PAGEREF _Toc328036383 \h </w:instrText>
-            </w:r>
-            <w:r>
-              <w:rPr>
-                <w:noProof/>
-                <w:webHidden/>
-              </w:rPr>
-            </w:r>
-            <w:r>
-              <w:rPr>
-                <w:noProof/>
-                <w:webHidden/>
-              </w:rPr>
-              <w:fldChar w:fldCharType="separate"/>
-            </w:r>
-            <w:r>
-              <w:rPr>
-                <w:noProof/>
-                <w:webHidden/>
-              </w:rPr>
-              <w:t>12</w:t>
-            </w:r>
-            <w:r>
-              <w:rPr>
-                <w:noProof/>
-                <w:webHidden/>
-              </w:rPr>
-              <w:fldChar w:fldCharType="end"/>
-            </w:r>
-          </w:hyperlink>
-        </w:p>
-        <w:p>
-          <w:pPr>
-            <w:pStyle w:val="Indholdsfortegnelse2"/>
-            <w:tabs>
-              <w:tab w:val="left" w:pos="880"/>
-              <w:tab w:val="right" w:leader="dot" w:pos="8290"/>
-            </w:tabs>
-            <w:rPr>
-              <w:rFonts w:asciiTheme="minorHAnsi" w:eastAsiaTheme="minorEastAsia" w:hAnsiTheme="minorHAnsi" w:cstheme="minorBidi"/>
-              <w:noProof/>
-            </w:rPr>
-          </w:pPr>
-          <w:hyperlink w:anchor="_Toc328036384" w:history="1">
-            <w:r>
-              <w:rPr>
-                <w:rStyle w:val="Llink"/>
-                <w:noProof/>
-              </w:rPr>
-              <w:t>5.2</w:t>
-            </w:r>
-            <w:r>
-              <w:rPr>
-                <w:rFonts w:asciiTheme="minorHAnsi" w:eastAsiaTheme="minorEastAsia" w:hAnsiTheme="minorHAnsi" w:cstheme="minorBidi"/>
-                <w:noProof/>
-              </w:rPr>
-              <w:tab/>
-            </w:r>
-            <w:r>
-              <w:rPr>
-                <w:rStyle w:val="Llink"/>
-                <w:noProof/>
-              </w:rPr>
-              <w:t>CPR-registret</w:t>
-            </w:r>
-            <w:r>
-              <w:rPr>
-                <w:noProof/>
-                <w:webHidden/>
-              </w:rPr>
-              <w:tab/>
-            </w:r>
-            <w:r>
-              <w:rPr>
-                <w:noProof/>
-                <w:webHidden/>
-              </w:rPr>
-              <w:fldChar w:fldCharType="begin"/>
-            </w:r>
-            <w:r>
-              <w:rPr>
-                <w:noProof/>
-                <w:webHidden/>
-              </w:rPr>
-              <w:instrText xml:space="preserve"> PAGEREF _Toc328036384 \h </w:instrText>
-            </w:r>
-            <w:r>
-              <w:rPr>
-                <w:noProof/>
-                <w:webHidden/>
-              </w:rPr>
-            </w:r>
-            <w:r>
-              <w:rPr>
-                <w:noProof/>
-                <w:webHidden/>
-              </w:rPr>
-              <w:fldChar w:fldCharType="separate"/>
-            </w:r>
-            <w:r>
-              <w:rPr>
-                <w:noProof/>
-                <w:webHidden/>
-              </w:rPr>
-              <w:t>12</w:t>
-            </w:r>
-            <w:r>
-              <w:rPr>
-                <w:noProof/>
-                <w:webHidden/>
-              </w:rPr>
-              <w:fldChar w:fldCharType="end"/>
-            </w:r>
-          </w:hyperlink>
-        </w:p>
-        <w:p>
-          <w:pPr>
-            <w:pStyle w:val="Indholdsfortegnelse2"/>
-            <w:tabs>
-              <w:tab w:val="left" w:pos="880"/>
-              <w:tab w:val="right" w:leader="dot" w:pos="8290"/>
-            </w:tabs>
-            <w:rPr>
-              <w:rFonts w:asciiTheme="minorHAnsi" w:eastAsiaTheme="minorEastAsia" w:hAnsiTheme="minorHAnsi" w:cstheme="minorBidi"/>
-              <w:noProof/>
-            </w:rPr>
-          </w:pPr>
-          <w:hyperlink w:anchor="_Toc328036385" w:history="1">
-            <w:r>
-              <w:rPr>
-                <w:rStyle w:val="Llink"/>
-                <w:noProof/>
-              </w:rPr>
-              <w:t>5.3</w:t>
-            </w:r>
-            <w:r>
-              <w:rPr>
-                <w:rFonts w:asciiTheme="minorHAnsi" w:eastAsiaTheme="minorEastAsia" w:hAnsiTheme="minorHAnsi" w:cstheme="minorBidi"/>
-                <w:noProof/>
-              </w:rPr>
-              <w:tab/>
-            </w:r>
-            <w:r>
-              <w:rPr>
-                <w:rStyle w:val="Llink"/>
-                <w:noProof/>
-              </w:rPr>
-              <w:t>SKS-registret</w:t>
-            </w:r>
-            <w:r>
-              <w:rPr>
-                <w:noProof/>
-                <w:webHidden/>
-              </w:rPr>
-              <w:tab/>
-            </w:r>
-            <w:r>
-              <w:rPr>
-                <w:noProof/>
-                <w:webHidden/>
-              </w:rPr>
-              <w:fldChar w:fldCharType="begin"/>
-            </w:r>
-            <w:r>
-              <w:rPr>
-                <w:noProof/>
-                <w:webHidden/>
-              </w:rPr>
-              <w:instrText xml:space="preserve"> PAGEREF _Toc328036385 \h </w:instrText>
-            </w:r>
-            <w:r>
-              <w:rPr>
-                <w:noProof/>
-                <w:webHidden/>
-              </w:rPr>
-            </w:r>
-            <w:r>
-              <w:rPr>
-                <w:noProof/>
-                <w:webHidden/>
-              </w:rPr>
-              <w:fldChar w:fldCharType="separate"/>
-            </w:r>
-            <w:r>
-              <w:rPr>
-                <w:noProof/>
-                <w:webHidden/>
-              </w:rPr>
-              <w:t>12</w:t>
-            </w:r>
-            <w:r>
-              <w:rPr>
-                <w:noProof/>
-                <w:webHidden/>
-              </w:rPr>
-              <w:fldChar w:fldCharType="end"/>
-            </w:r>
-          </w:hyperlink>
-        </w:p>
-        <w:p>
-          <w:pPr>
-            <w:pStyle w:val="Indholdsfortegnelse2"/>
-            <w:tabs>
-              <w:tab w:val="left" w:pos="880"/>
-              <w:tab w:val="right" w:leader="dot" w:pos="8290"/>
-            </w:tabs>
-            <w:rPr>
-              <w:rFonts w:asciiTheme="minorHAnsi" w:eastAsiaTheme="minorEastAsia" w:hAnsiTheme="minorHAnsi" w:cstheme="minorBidi"/>
-              <w:noProof/>
-            </w:rPr>
-          </w:pPr>
-          <w:hyperlink w:anchor="_Toc328036386" w:history="1">
-            <w:r>
-              <w:rPr>
-                <w:rStyle w:val="Llink"/>
-                <w:noProof/>
-              </w:rPr>
-              <w:t>5.4</w:t>
-            </w:r>
-            <w:r>
-              <w:rPr>
-                <w:rFonts w:asciiTheme="minorHAnsi" w:eastAsiaTheme="minorEastAsia" w:hAnsiTheme="minorHAnsi" w:cstheme="minorBidi"/>
-                <w:noProof/>
-              </w:rPr>
-              <w:tab/>
-            </w:r>
-            <w:r>
-              <w:rPr>
-                <w:rStyle w:val="Llink"/>
-                <w:noProof/>
-              </w:rPr>
-              <w:t>SOR-registret</w:t>
-            </w:r>
-            <w:r>
-              <w:rPr>
-                <w:noProof/>
-                <w:webHidden/>
-              </w:rPr>
-              <w:tab/>
-            </w:r>
-            <w:r>
-              <w:rPr>
-                <w:noProof/>
-                <w:webHidden/>
-              </w:rPr>
-              <w:fldChar w:fldCharType="begin"/>
-            </w:r>
-            <w:r>
-              <w:rPr>
-                <w:noProof/>
-                <w:webHidden/>
-              </w:rPr>
-              <w:instrText xml:space="preserve"> PAGEREF _Toc328036386 \h </w:instrText>
-            </w:r>
-            <w:r>
-              <w:rPr>
-                <w:noProof/>
-                <w:webHidden/>
-              </w:rPr>
-            </w:r>
-            <w:r>
-              <w:rPr>
-                <w:noProof/>
-                <w:webHidden/>
-              </w:rPr>
-              <w:fldChar w:fldCharType="separate"/>
-            </w:r>
-            <w:r>
-              <w:rPr>
-                <w:noProof/>
-                <w:webHidden/>
-              </w:rPr>
-              <w:t>12</w:t>
-            </w:r>
-            <w:r>
-              <w:rPr>
-                <w:noProof/>
-                <w:webHidden/>
-              </w:rPr>
-              <w:fldChar w:fldCharType="end"/>
-            </w:r>
-          </w:hyperlink>
-        </w:p>
-        <w:p>
-          <w:pPr>
-            <w:pStyle w:val="Indholdsfortegnelse2"/>
-            <w:tabs>
-              <w:tab w:val="left" w:pos="880"/>
-              <w:tab w:val="right" w:leader="dot" w:pos="8290"/>
-            </w:tabs>
-            <w:rPr>
-              <w:rFonts w:asciiTheme="minorHAnsi" w:eastAsiaTheme="minorEastAsia" w:hAnsiTheme="minorHAnsi" w:cstheme="minorBidi"/>
-              <w:noProof/>
-            </w:rPr>
-          </w:pPr>
-          <w:hyperlink w:anchor="_Toc328036387" w:history="1">
-            <w:r>
-              <w:rPr>
-                <w:rStyle w:val="Llink"/>
-                <w:noProof/>
-              </w:rPr>
-              <w:t>5.5</w:t>
-            </w:r>
-            <w:r>
-              <w:rPr>
-                <w:rFonts w:asciiTheme="minorHAnsi" w:eastAsiaTheme="minorEastAsia" w:hAnsiTheme="minorHAnsi" w:cstheme="minorBidi"/>
-                <w:noProof/>
-              </w:rPr>
-              <w:tab/>
-            </w:r>
-            <w:r>
-              <w:rPr>
-                <w:rStyle w:val="Llink"/>
-                <w:noProof/>
-              </w:rPr>
-              <w:t>Yderregistret</w:t>
-            </w:r>
-            <w:r>
-              <w:rPr>
-                <w:noProof/>
-                <w:webHidden/>
-              </w:rPr>
-              <w:tab/>
-            </w:r>
-            <w:r>
-              <w:rPr>
-                <w:noProof/>
-                <w:webHidden/>
-              </w:rPr>
-              <w:fldChar w:fldCharType="begin"/>
-            </w:r>
-            <w:r>
-              <w:rPr>
-                <w:noProof/>
-                <w:webHidden/>
-              </w:rPr>
-              <w:instrText xml:space="preserve"> PAGEREF _Toc328036387 \h </w:instrText>
-            </w:r>
-            <w:r>
-              <w:rPr>
-                <w:noProof/>
-                <w:webHidden/>
-              </w:rPr>
-            </w:r>
-            <w:r>
-              <w:rPr>
-                <w:noProof/>
-                <w:webHidden/>
-              </w:rPr>
-              <w:fldChar w:fldCharType="separate"/>
-            </w:r>
-            <w:r>
-              <w:rPr>
-                <w:noProof/>
-                <w:webHidden/>
-              </w:rPr>
-              <w:t>13</w:t>
-            </w:r>
-            <w:r>
-              <w:rPr>
-                <w:noProof/>
-                <w:webHidden/>
-              </w:rPr>
-              <w:fldChar w:fldCharType="end"/>
-            </w:r>
-          </w:hyperlink>
-        </w:p>
-        <w:p>
-          <w:pPr>
-            <w:pStyle w:val="Indholdsfortegnelse2"/>
-            <w:tabs>
-              <w:tab w:val="left" w:pos="880"/>
-              <w:tab w:val="right" w:leader="dot" w:pos="8290"/>
-            </w:tabs>
-            <w:rPr>
-              <w:rFonts w:asciiTheme="minorHAnsi" w:eastAsiaTheme="minorEastAsia" w:hAnsiTheme="minorHAnsi" w:cstheme="minorBidi"/>
-              <w:noProof/>
-            </w:rPr>
-          </w:pPr>
-          <w:hyperlink w:anchor="_Toc328036388" w:history="1">
-            <w:r>
-              <w:rPr>
-                <w:rStyle w:val="Llink"/>
-                <w:noProof/>
-              </w:rPr>
-              <w:t>5.6</w:t>
-            </w:r>
-            <w:r>
-              <w:rPr>
-                <w:rFonts w:asciiTheme="minorHAnsi" w:eastAsiaTheme="minorEastAsia" w:hAnsiTheme="minorHAnsi" w:cstheme="minorBidi"/>
-                <w:noProof/>
-              </w:rPr>
-              <w:tab/>
-            </w:r>
-            <w:r>
-              <w:rPr>
-                <w:rStyle w:val="Llink"/>
-                <w:noProof/>
-              </w:rPr>
-              <w:t>Autorisationsregistret</w:t>
-            </w:r>
-            <w:r>
-              <w:rPr>
-                <w:noProof/>
-                <w:webHidden/>
-              </w:rPr>
-              <w:tab/>
-            </w:r>
-            <w:r>
-              <w:rPr>
-                <w:noProof/>
-                <w:webHidden/>
-              </w:rPr>
-              <w:fldChar w:fldCharType="begin"/>
-            </w:r>
-            <w:r>
-              <w:rPr>
-                <w:noProof/>
-                <w:webHidden/>
-              </w:rPr>
-              <w:instrText xml:space="preserve"> PAGEREF _Toc328036388 \h </w:instrText>
-            </w:r>
-            <w:r>
-              <w:rPr>
-                <w:noProof/>
-                <w:webHidden/>
-              </w:rPr>
-            </w:r>
-            <w:r>
-              <w:rPr>
-                <w:noProof/>
-                <w:webHidden/>
-              </w:rPr>
-              <w:fldChar w:fldCharType="separate"/>
-            </w:r>
-            <w:r>
-              <w:rPr>
-                <w:noProof/>
-                <w:webHidden/>
-              </w:rPr>
-              <w:t>13</w:t>
-            </w:r>
-            <w:r>
-              <w:rPr>
-                <w:noProof/>
-                <w:webHidden/>
-              </w:rPr>
-              <w:fldChar w:fldCharType="end"/>
-            </w:r>
-          </w:hyperlink>
-        </w:p>
-        <w:p>
-          <w:pPr>
-            <w:pStyle w:val="Indholdsfortegnelse2"/>
-            <w:tabs>
-              <w:tab w:val="left" w:pos="880"/>
-              <w:tab w:val="right" w:leader="dot" w:pos="8290"/>
-            </w:tabs>
-            <w:rPr>
-              <w:rFonts w:asciiTheme="minorHAnsi" w:eastAsiaTheme="minorEastAsia" w:hAnsiTheme="minorHAnsi" w:cstheme="minorBidi"/>
-              <w:noProof/>
-            </w:rPr>
-          </w:pPr>
-          <w:hyperlink w:anchor="_Toc328036389" w:history="1">
-            <w:r>
-              <w:rPr>
-                <w:rStyle w:val="Llink"/>
-                <w:noProof/>
-              </w:rPr>
-              <w:t>5.7</w:t>
-            </w:r>
-            <w:r>
-              <w:rPr>
-                <w:rFonts w:asciiTheme="minorHAnsi" w:eastAsiaTheme="minorEastAsia" w:hAnsiTheme="minorHAnsi" w:cstheme="minorBidi"/>
-                <w:noProof/>
-              </w:rPr>
-              <w:tab/>
-            </w:r>
-            <w:r>
-              <w:rPr>
-                <w:rStyle w:val="Llink"/>
-                <w:noProof/>
-              </w:rPr>
-              <w:t>DKMA-registret</w:t>
-            </w:r>
-            <w:r>
-              <w:rPr>
-                <w:noProof/>
-                <w:webHidden/>
-              </w:rPr>
-              <w:tab/>
-            </w:r>
-            <w:r>
-              <w:rPr>
-                <w:noProof/>
-                <w:webHidden/>
-              </w:rPr>
-              <w:fldChar w:fldCharType="begin"/>
-            </w:r>
-            <w:r>
-              <w:rPr>
-                <w:noProof/>
-                <w:webHidden/>
-              </w:rPr>
-              <w:instrText xml:space="preserve"> PAGEREF _Toc328036389 \h </w:instrText>
-            </w:r>
-            <w:r>
-              <w:rPr>
-                <w:noProof/>
-                <w:webHidden/>
-              </w:rPr>
-            </w:r>
-            <w:r>
-              <w:rPr>
-                <w:noProof/>
-                <w:webHidden/>
-              </w:rPr>
-              <w:fldChar w:fldCharType="separate"/>
-            </w:r>
-            <w:r>
-              <w:rPr>
-                <w:noProof/>
-                <w:webHidden/>
-              </w:rPr>
-              <w:t>13</w:t>
-            </w:r>
-            <w:r>
-              <w:rPr>
-                <w:noProof/>
-                <w:webHidden/>
-              </w:rPr>
-              <w:fldChar w:fldCharType="end"/>
-            </w:r>
-          </w:hyperlink>
-        </w:p>
-        <w:p>
-          <w:pPr>
-            <w:pStyle w:val="Indholdsfortegnelse2"/>
-            <w:tabs>
-              <w:tab w:val="left" w:pos="880"/>
-              <w:tab w:val="right" w:leader="dot" w:pos="8290"/>
-            </w:tabs>
-            <w:rPr>
-              <w:rFonts w:asciiTheme="minorHAnsi" w:eastAsiaTheme="minorEastAsia" w:hAnsiTheme="minorHAnsi" w:cstheme="minorBidi"/>
-              <w:noProof/>
-            </w:rPr>
-          </w:pPr>
-          <w:hyperlink w:anchor="_Toc328036390" w:history="1">
-            <w:r>
-              <w:rPr>
-                <w:rStyle w:val="Llink"/>
-                <w:noProof/>
-              </w:rPr>
-              <w:t>5.8</w:t>
-            </w:r>
-            <w:r>
-              <w:rPr>
-                <w:rFonts w:asciiTheme="minorHAnsi" w:eastAsiaTheme="minorEastAsia" w:hAnsiTheme="minorHAnsi" w:cstheme="minorBidi"/>
-                <w:noProof/>
-              </w:rPr>
-              <w:tab/>
-            </w:r>
-            <w:r>
-              <w:rPr>
-                <w:rStyle w:val="Llink"/>
-                <w:noProof/>
-              </w:rPr>
-              <w:t>Bemyndigelser</w:t>
-            </w:r>
-            <w:r>
-              <w:rPr>
-                <w:noProof/>
-                <w:webHidden/>
-              </w:rPr>
-              <w:tab/>
-            </w:r>
-            <w:r>
-              <w:rPr>
-                <w:noProof/>
-                <w:webHidden/>
-              </w:rPr>
-              <w:fldChar w:fldCharType="begin"/>
-            </w:r>
-            <w:r>
-              <w:rPr>
-                <w:noProof/>
-                <w:webHidden/>
-              </w:rPr>
-              <w:instrText xml:space="preserve"> PAGEREF _Toc328036390 \h </w:instrText>
-            </w:r>
-            <w:r>
-              <w:rPr>
-                <w:noProof/>
-                <w:webHidden/>
-              </w:rPr>
-            </w:r>
-            <w:r>
-              <w:rPr>
-                <w:noProof/>
-                <w:webHidden/>
-              </w:rPr>
-              <w:fldChar w:fldCharType="separate"/>
-            </w:r>
-            <w:r>
-              <w:rPr>
-                <w:noProof/>
-                <w:webHidden/>
-              </w:rPr>
-              <w:t>15</w:t>
-            </w:r>
-            <w:r>
-              <w:rPr>
-                <w:noProof/>
-                <w:webHidden/>
-              </w:rPr>
-              <w:fldChar w:fldCharType="end"/>
-            </w:r>
-          </w:hyperlink>
-        </w:p>
-        <w:p>
-          <w:pPr>
-            <w:pStyle w:val="Indholdsfortegnelse2"/>
-            <w:tabs>
-              <w:tab w:val="left" w:pos="880"/>
-              <w:tab w:val="right" w:leader="dot" w:pos="8290"/>
-            </w:tabs>
-            <w:rPr>
-              <w:rFonts w:asciiTheme="minorHAnsi" w:eastAsiaTheme="minorEastAsia" w:hAnsiTheme="minorHAnsi" w:cstheme="minorBidi"/>
-              <w:noProof/>
-            </w:rPr>
-          </w:pPr>
-          <w:hyperlink w:anchor="_Toc328036391" w:history="1">
-            <w:r>
-              <w:rPr>
-                <w:rStyle w:val="Llink"/>
-                <w:noProof/>
-              </w:rPr>
-              <w:t>5.9</w:t>
-            </w:r>
-            <w:r>
-              <w:rPr>
-                <w:rFonts w:asciiTheme="minorHAnsi" w:eastAsiaTheme="minorEastAsia" w:hAnsiTheme="minorHAnsi" w:cstheme="minorBidi"/>
-                <w:noProof/>
-              </w:rPr>
-              <w:tab/>
-            </w:r>
-            <w:r>
-              <w:rPr>
-                <w:rStyle w:val="Llink"/>
-                <w:noProof/>
-              </w:rPr>
-              <w:t>SOR-NPI relationer</w:t>
-            </w:r>
-            <w:r>
-              <w:rPr>
-                <w:noProof/>
-                <w:webHidden/>
-              </w:rPr>
-              <w:tab/>
-            </w:r>
-            <w:r>
-              <w:rPr>
-                <w:noProof/>
-                <w:webHidden/>
-              </w:rPr>
-              <w:fldChar w:fldCharType="begin"/>
-            </w:r>
-            <w:r>
-              <w:rPr>
-                <w:noProof/>
-                <w:webHidden/>
-              </w:rPr>
-              <w:instrText xml:space="preserve"> PAGEREF _Toc328036391 \h </w:instrText>
-            </w:r>
-            <w:r>
-              <w:rPr>
-                <w:noProof/>
-                <w:webHidden/>
-              </w:rPr>
-            </w:r>
-            <w:r>
-              <w:rPr>
-                <w:noProof/>
-                <w:webHidden/>
-              </w:rPr>
-              <w:fldChar w:fldCharType="separate"/>
-            </w:r>
-            <w:r>
-              <w:rPr>
-                <w:noProof/>
-                <w:webHidden/>
-              </w:rPr>
-              <w:t>15</w:t>
-            </w:r>
-            <w:r>
-              <w:rPr>
-                <w:noProof/>
-                <w:webHidden/>
-              </w:rPr>
-              <w:fldChar w:fldCharType="end"/>
-            </w:r>
-          </w:hyperlink>
-        </w:p>
-        <w:p>
-          <w:pPr>
-            <w:pStyle w:val="Indholdsfortegnelse1"/>
-            <w:tabs>
-              <w:tab w:val="left" w:pos="440"/>
-              <w:tab w:val="right" w:leader="dot" w:pos="8290"/>
-            </w:tabs>
-            <w:rPr>
-              <w:rFonts w:asciiTheme="minorHAnsi" w:eastAsiaTheme="minorEastAsia" w:hAnsiTheme="minorHAnsi" w:cstheme="minorBidi"/>
-              <w:noProof/>
-            </w:rPr>
-          </w:pPr>
-          <w:hyperlink w:anchor="_Toc328036392" w:history="1">
-            <w:r>
-              <w:rPr>
-                <w:rStyle w:val="Llink"/>
-                <w:noProof/>
-              </w:rPr>
-              <w:t>6</w:t>
-            </w:r>
-            <w:r>
-              <w:rPr>
-                <w:rFonts w:asciiTheme="minorHAnsi" w:eastAsiaTheme="minorEastAsia" w:hAnsiTheme="minorHAnsi" w:cstheme="minorBidi"/>
-                <w:noProof/>
-              </w:rPr>
-              <w:tab/>
-            </w:r>
-            <w:r>
-              <w:rPr>
-                <w:rStyle w:val="Llink"/>
-                <w:noProof/>
-              </w:rPr>
-              <w:t>Ændringslog</w:t>
-            </w:r>
-            <w:r>
-              <w:rPr>
-                <w:noProof/>
-                <w:webHidden/>
-              </w:rPr>
-              <w:tab/>
-            </w:r>
-            <w:r>
-              <w:rPr>
-                <w:noProof/>
-                <w:webHidden/>
-              </w:rPr>
-              <w:fldChar w:fldCharType="begin"/>
-            </w:r>
-            <w:r>
-              <w:rPr>
-                <w:noProof/>
-                <w:webHidden/>
-              </w:rPr>
-              <w:instrText xml:space="preserve"> PAGEREF _Toc328036392 \h </w:instrText>
-            </w:r>
-            <w:r>
-              <w:rPr>
-                <w:noProof/>
-                <w:webHidden/>
-              </w:rPr>
-            </w:r>
-            <w:r>
-              <w:rPr>
-                <w:noProof/>
-                <w:webHidden/>
-              </w:rPr>
-              <w:fldChar w:fldCharType="separate"/>
-            </w:r>
-            <w:r>
-              <w:rPr>
-                <w:noProof/>
-                <w:webHidden/>
-              </w:rPr>
-              <w:t>16</w:t>
-            </w:r>
-            <w:r>
-              <w:rPr>
-                <w:noProof/>
-                <w:webHidden/>
-              </w:rPr>
-              <w:fldChar w:fldCharType="end"/>
-            </w:r>
-          </w:hyperlink>
+              <w:sz w:val="24"/>
+              <w:szCs w:val="24"/>
+              <w:lang w:val="en-US" w:eastAsia="ja-JP"/>
+            </w:rPr>
+            <w:tab/>
+          </w:r>
+          <w:r>
+            <w:rPr>
+              <w:noProof/>
+            </w:rPr>
+            <w:t>Ændringslog</w:t>
+          </w:r>
+          <w:r>
+            <w:rPr>
+              <w:noProof/>
+            </w:rPr>
+            <w:tab/>
+          </w:r>
+          <w:r>
+            <w:rPr>
+              <w:noProof/>
+            </w:rPr>
+            <w:fldChar w:fldCharType="begin"/>
+          </w:r>
+          <w:r>
+            <w:rPr>
+              <w:noProof/>
+            </w:rPr>
+            <w:instrText xml:space="preserve"> PAGEREF _Toc207425816 \h </w:instrText>
+          </w:r>
+          <w:r>
+            <w:rPr>
+              <w:noProof/>
+            </w:rPr>
+          </w:r>
+          <w:r>
+            <w:rPr>
+              <w:noProof/>
+            </w:rPr>
+            <w:fldChar w:fldCharType="separate"/>
+          </w:r>
+          <w:r>
+            <w:rPr>
+              <w:noProof/>
+            </w:rPr>
+            <w:t>13</w:t>
+          </w:r>
+          <w:r>
+            <w:rPr>
+              <w:noProof/>
+            </w:rPr>
+            <w:fldChar w:fldCharType="end"/>
+          </w:r>
         </w:p>
         <w:p>
           <w:r>
@@ -1963,7 +1622,7 @@
         <w:pStyle w:val="Overskrift1"/>
       </w:pPr>
       <w:bookmarkStart w:id="1" w:name="_Toc292960798"/>
-      <w:bookmarkStart w:id="2" w:name="_Toc328036372"/>
+      <w:bookmarkStart w:id="2" w:name="_Toc207425799"/>
       <w:bookmarkEnd w:id="0"/>
       <w:r>
         <w:lastRenderedPageBreak/>
@@ -2017,7 +1676,7 @@
       <w:pPr>
         <w:pStyle w:val="Overskrift1"/>
       </w:pPr>
-      <w:bookmarkStart w:id="3" w:name="_Toc328036373"/>
+      <w:bookmarkStart w:id="3" w:name="_Toc207425800"/>
       <w:r>
         <w:lastRenderedPageBreak/>
         <w:t>Arkitekturoverblik</w:t>
@@ -2171,14 +1830,27 @@
       <w:r>
         <w:t xml:space="preserve">Figur </w:t>
       </w:r>
-      <w:fldSimple w:instr=" SEQ Figur \* ARABIC ">
-        <w:r>
-          <w:rPr>
-            <w:noProof/>
-          </w:rPr>
-          <w:t>1</w:t>
-        </w:r>
-      </w:fldSimple>
+      <w:r>
+        <w:fldChar w:fldCharType="begin"/>
+      </w:r>
+      <w:r>
+        <w:instrText xml:space="preserve"> SEQ Figur \* ARABIC </w:instrText>
+      </w:r>
+      <w:r>
+        <w:fldChar w:fldCharType="separate"/>
+      </w:r>
+      <w:r>
+        <w:rPr>
+          <w:noProof/>
+        </w:rPr>
+        <w:t>1</w:t>
+      </w:r>
+      <w:r>
+        <w:rPr>
+          <w:noProof/>
+        </w:rPr>
+        <w:fldChar w:fldCharType="end"/>
+      </w:r>
       <w:r>
         <w:t xml:space="preserve"> </w:t>
       </w:r>
@@ -2217,9 +1889,11 @@
       <w:pPr>
         <w:pStyle w:val="Overskrift2"/>
       </w:pPr>
+      <w:bookmarkStart w:id="4" w:name="_Toc207425801"/>
       <w:r>
         <w:t>Fysisk arkitektur</w:t>
       </w:r>
+      <w:bookmarkEnd w:id="4"/>
     </w:p>
     <w:p>
       <w:proofErr w:type="spellStart"/>
@@ -2301,10 +1975,13 @@
       </w:r>
     </w:p>
     <w:p>
+      <w:bookmarkStart w:id="5" w:name="_GoBack"/>
+      <w:bookmarkEnd w:id="5"/>
       <w:r>
         <w:rPr>
           <w:noProof/>
         </w:rPr>
+        <w:lastRenderedPageBreak/>
         <w:pict w14:anchorId="71A23A6D">
           <v:shapetype id="_x0000_t202" coordsize="21600,21600" o:spt="202" path="m0,0l0,21600,21600,21600,21600,0xe">
             <v:stroke joinstyle="miter"/>
@@ -2325,14 +2002,27 @@
                   <w:r>
                     <w:t xml:space="preserve">Figur </w:t>
                   </w:r>
-                  <w:fldSimple w:instr=" SEQ Figur \* ARABIC ">
-                    <w:r>
-                      <w:rPr>
-                        <w:noProof/>
-                      </w:rPr>
-                      <w:t>2</w:t>
-                    </w:r>
-                  </w:fldSimple>
+                  <w:r>
+                    <w:fldChar w:fldCharType="begin"/>
+                  </w:r>
+                  <w:r>
+                    <w:instrText xml:space="preserve"> SEQ Figur \* ARABIC </w:instrText>
+                  </w:r>
+                  <w:r>
+                    <w:fldChar w:fldCharType="separate"/>
+                  </w:r>
+                  <w:r>
+                    <w:rPr>
+                      <w:noProof/>
+                    </w:rPr>
+                    <w:t>2</w:t>
+                  </w:r>
+                  <w:r>
+                    <w:rPr>
+                      <w:noProof/>
+                    </w:rPr>
+                    <w:fldChar w:fldCharType="end"/>
+                  </w:r>
                   <w:r>
                     <w:t xml:space="preserve"> principskitse over stamdata importer WAR filer</w:t>
                   </w:r>
@@ -2344,6 +2034,10 @@
         </w:pict>
       </w:r>
       <w:r>
+        <w:rPr>
+          <w:noProof/>
+          <w:lang w:val="en-US"/>
+        </w:rPr>
         <w:drawing>
           <wp:anchor distT="0" distB="0" distL="114300" distR="114300" simplePos="0" relativeHeight="251659264" behindDoc="0" locked="0" layoutInCell="1" allowOverlap="1" wp14:anchorId="220498F6" wp14:editId="256CE41E">
             <wp:simplePos x="0" y="0"/>
@@ -2420,11 +2114,12 @@
       <w:pPr>
         <w:pStyle w:val="Overskrift1"/>
       </w:pPr>
-      <w:bookmarkStart w:id="4" w:name="_Toc328036374"/>
-      <w:r>
+      <w:bookmarkStart w:id="6" w:name="_Toc207425802"/>
+      <w:r>
+        <w:lastRenderedPageBreak/>
         <w:t>Logisk Arkitektur</w:t>
       </w:r>
-      <w:bookmarkEnd w:id="4"/>
+      <w:bookmarkEnd w:id="6"/>
     </w:p>
     <w:p>
       <w:r>
@@ -2443,7 +2138,7 @@
       <w:pPr>
         <w:pStyle w:val="Overskrift2"/>
       </w:pPr>
-      <w:bookmarkStart w:id="5" w:name="_Toc328036375"/>
+      <w:bookmarkStart w:id="7" w:name="_Toc207425803"/>
       <w:r>
         <w:t xml:space="preserve">Dataindsamling: </w:t>
       </w:r>
@@ -2459,7 +2154,7 @@
       <w:r>
         <w:t>arser</w:t>
       </w:r>
-      <w:bookmarkEnd w:id="5"/>
+      <w:bookmarkEnd w:id="7"/>
     </w:p>
     <w:p>
       <w:r>
@@ -2765,6 +2460,7 @@
         <w:rPr>
           <w:noProof/>
         </w:rPr>
+        <w:lastRenderedPageBreak/>
         <w:pict w14:anchorId="71E4DCBF">
           <v:shape id="_x0000_s1032" type="#_x0000_t202" style="position:absolute;left:0;text-align:left;margin-left:0;margin-top:226.9pt;width:414.65pt;height:32pt;z-index:251665408;mso-wrap-edited:f;mso-position-horizontal-relative:text;mso-position-vertical-relative:text" wrapcoords="0 0 21600 0 21600 21600 0 21600 0 0" filled="f" stroked="f">
             <v:fill o:detectmouseclick="t"/>
@@ -2777,19 +2473,29 @@
                   <w:r>
                     <w:t xml:space="preserve">Figur </w:t>
                   </w:r>
-                  <w:fldSimple w:instr=" SEQ Figur \* ARABIC ">
-                    <w:r>
-                      <w:rPr>
-                        <w:noProof/>
-                      </w:rPr>
-                      <w:t>3</w:t>
-                    </w:r>
-                  </w:fldSimple>
                   <w:r>
-                    <w:t xml:space="preserve"> </w:t>
+                    <w:fldChar w:fldCharType="begin"/>
                   </w:r>
                   <w:r>
-                    <w:t xml:space="preserve">Principskitse af et importforløb, hvor en parser aktiveres af </w:t>
+                    <w:instrText xml:space="preserve"> SEQ Figur \* ARABIC </w:instrText>
+                  </w:r>
+                  <w:r>
+                    <w:fldChar w:fldCharType="separate"/>
+                  </w:r>
+                  <w:r>
+                    <w:rPr>
+                      <w:noProof/>
+                    </w:rPr>
+                    <w:t>3</w:t>
+                  </w:r>
+                  <w:r>
+                    <w:rPr>
+                      <w:noProof/>
+                    </w:rPr>
+                    <w:fldChar w:fldCharType="end"/>
+                  </w:r>
+                  <w:r>
+                    <w:t xml:space="preserve"> Principskitse af et importforløb, hvor en parser aktiveres af </w:t>
                   </w:r>
                   <w:proofErr w:type="spellStart"/>
                   <w:r>
@@ -2804,6 +2510,10 @@
         </w:pict>
       </w:r>
       <w:r>
+        <w:rPr>
+          <w:noProof/>
+          <w:lang w:val="en-US"/>
+        </w:rPr>
         <w:drawing>
           <wp:anchor distT="0" distB="0" distL="114300" distR="114300" simplePos="0" relativeHeight="251663360" behindDoc="0" locked="0" layoutInCell="1" allowOverlap="1" wp14:anchorId="235B1C4E" wp14:editId="59F45C96">
             <wp:simplePos x="0" y="0"/>
@@ -2880,7 +2590,7 @@
       <w:pPr>
         <w:pStyle w:val="Overskrift2"/>
       </w:pPr>
-      <w:bookmarkStart w:id="6" w:name="_Toc328036376"/>
+      <w:bookmarkStart w:id="8" w:name="_Toc207425804"/>
       <w:proofErr w:type="spellStart"/>
       <w:r>
         <w:t>Replikering</w:t>
@@ -2889,7 +2599,7 @@
       <w:r>
         <w:t xml:space="preserve"> til NSP instanserne</w:t>
       </w:r>
-      <w:bookmarkEnd w:id="6"/>
+      <w:bookmarkEnd w:id="8"/>
     </w:p>
     <w:p>
       <w:r>
@@ -2979,19 +2689,32 @@
       <w:pPr>
         <w:pStyle w:val="Billedtekst"/>
       </w:pPr>
-      <w:bookmarkStart w:id="7" w:name="_Ref184278758"/>
+      <w:bookmarkStart w:id="9" w:name="_Ref184278758"/>
       <w:r>
         <w:t xml:space="preserve">Figur </w:t>
       </w:r>
-      <w:fldSimple w:instr=" SEQ Figur \* ARABIC ">
-        <w:r>
-          <w:rPr>
-            <w:noProof/>
-          </w:rPr>
-          <w:t>5</w:t>
-        </w:r>
-      </w:fldSimple>
-      <w:bookmarkEnd w:id="7"/>
+      <w:r>
+        <w:fldChar w:fldCharType="begin"/>
+      </w:r>
+      <w:r>
+        <w:instrText xml:space="preserve"> SEQ Figur \* ARABIC </w:instrText>
+      </w:r>
+      <w:r>
+        <w:fldChar w:fldCharType="separate"/>
+      </w:r>
+      <w:r>
+        <w:rPr>
+          <w:noProof/>
+        </w:rPr>
+        <w:t>5</w:t>
+      </w:r>
+      <w:r>
+        <w:rPr>
+          <w:noProof/>
+        </w:rPr>
+        <w:fldChar w:fldCharType="end"/>
+      </w:r>
+      <w:bookmarkEnd w:id="9"/>
       <w:r>
         <w:t xml:space="preserve"> – </w:t>
       </w:r>
@@ -3084,997 +2807,14 @@
     </w:p>
     <w:p>
       <w:pPr>
-        <w:pStyle w:val="Overskrift2"/>
-      </w:pPr>
-      <w:bookmarkStart w:id="8" w:name="_Ref184279265"/>
-      <w:bookmarkStart w:id="9" w:name="_Toc328036377"/>
-      <w:r>
-        <w:t>Etableringsudtræk og partielle udtræk af hele registre</w:t>
-      </w:r>
-      <w:bookmarkEnd w:id="8"/>
-      <w:bookmarkEnd w:id="9"/>
-    </w:p>
-    <w:p>
-      <w:r>
-        <w:t>Stamdataregistret giver mulighed for dels enkeltopslag i de tilknyttede registre, dels mulighed for udtræk af hele registre til opbevaring og anvendelse i den lokale infrastruktur. Disse services beskrives i de følgende afsnit.</w:t>
-      </w:r>
-    </w:p>
-    <w:p>
-      <w:pPr>
-        <w:pStyle w:val="Overskrift3"/>
-      </w:pPr>
-      <w:bookmarkStart w:id="10" w:name="_Toc328036378"/>
-      <w:r>
-        <w:t>Kopiregisterservicen</w:t>
-      </w:r>
-      <w:bookmarkEnd w:id="10"/>
-    </w:p>
-    <w:p>
-      <w:r>
-        <w:t xml:space="preserve">Der kan foretages komplette registerudtræk ved anvendelse af </w:t>
-      </w:r>
-      <w:r>
-        <w:t xml:space="preserve">Kopiregisterservicen </w:t>
-      </w:r>
-      <w:r>
-        <w:t>(KRS)</w:t>
-      </w:r>
-      <w:r>
-        <w:t>, der</w:t>
-      </w:r>
-      <w:r>
-        <w:t xml:space="preserve"> </w:t>
-      </w:r>
-      <w:r>
-        <w:t xml:space="preserve">er en </w:t>
-      </w:r>
-      <w:r>
-        <w:t xml:space="preserve">identitetsbaseret DGWS </w:t>
-      </w:r>
-      <w:r>
-        <w:t xml:space="preserve">webservice </w:t>
-      </w:r>
-      <w:r>
-        <w:t xml:space="preserve">udstillet på NSP platformen. </w:t>
-      </w:r>
-    </w:p>
-    <w:p>
-      <w:r>
-        <w:t>Kopiregisterservicen giver dels mulighed for etableringsudtræk, hvor det komplette register leveres</w:t>
-      </w:r>
-      <w:r>
-        <w:rPr>
-          <w:rStyle w:val="Fodnotehenvisning"/>
-        </w:rPr>
-        <w:footnoteReference w:id="2"/>
-      </w:r>
-      <w:r>
-        <w:t>, dels såkaldte ”delta-opdateringer”, hvor ændringer i registret siden sidste udtræk leveres.</w:t>
-      </w:r>
-      <w:r>
-        <w:t xml:space="preserve"> De to typer udtræk er varianter af samme kald, hvor et etableringsudtræk leverer summen af samtlige ændringer i det pågældende registers levetid, og hvor et deltaudtræk leverer summen af ændringer siden sidste kald.</w:t>
-      </w:r>
-    </w:p>
-    <w:p>
-      <w:pPr>
-        <w:keepNext/>
-        <w:keepLines/>
-        <w:spacing w:line="240" w:lineRule="auto"/>
-        <w:jc w:val="left"/>
-      </w:pPr>
-    </w:p>
-    <w:p>
-      <w:pPr>
-        <w:keepNext/>
-        <w:keepLines/>
-        <w:spacing w:line="240" w:lineRule="auto"/>
-        <w:jc w:val="center"/>
-      </w:pPr>
-      <w:r>
-        <w:rPr>
-          <w:noProof/>
-          <w:lang w:val="en-US"/>
-        </w:rPr>
-        <w:drawing>
-          <wp:inline distT="0" distB="0" distL="0" distR="0" wp14:anchorId="32C7A6EB" wp14:editId="305B5D90">
-            <wp:extent cx="5270500" cy="2108200"/>
-            <wp:effectExtent l="0" t="0" r="12700" b="0"/>
-            <wp:docPr id="12" name="Picture 6"/>
-            <wp:cNvGraphicFramePr>
-              <a:graphicFrameLocks xmlns:a="http://schemas.openxmlformats.org/drawingml/2006/main" noChangeAspect="1"/>
-            </wp:cNvGraphicFramePr>
-            <a:graphic xmlns:a="http://schemas.openxmlformats.org/drawingml/2006/main">
-              <a:graphicData uri="http://schemas.openxmlformats.org/drawingml/2006/picture">
-                <pic:pic xmlns:pic="http://schemas.openxmlformats.org/drawingml/2006/picture">
-                  <pic:nvPicPr>
-                    <pic:cNvPr id="0" name="Picture 6"/>
-                    <pic:cNvPicPr>
-                      <a:picLocks noChangeAspect="1" noChangeArrowheads="1"/>
-                    </pic:cNvPicPr>
-                  </pic:nvPicPr>
-                  <pic:blipFill>
-                    <a:blip r:embed="rId13">
-                      <a:extLst>
-                        <a:ext uri="{28A0092B-C50C-407E-A947-70E740481C1C}">
-                          <a14:useLocalDpi xmlns:a14="http://schemas.microsoft.com/office/drawing/2010/main" val="0"/>
-                        </a:ext>
-                      </a:extLst>
-                    </a:blip>
-                    <a:srcRect/>
-                    <a:stretch>
-                      <a:fillRect/>
-                    </a:stretch>
-                  </pic:blipFill>
-                  <pic:spPr bwMode="auto">
-                    <a:xfrm>
-                      <a:off x="0" y="0"/>
-                      <a:ext cx="5270500" cy="2108200"/>
-                    </a:xfrm>
-                    <a:prstGeom prst="rect">
-                      <a:avLst/>
-                    </a:prstGeom>
-                    <a:noFill/>
-                    <a:ln>
-                      <a:noFill/>
-                    </a:ln>
-                  </pic:spPr>
-                </pic:pic>
-              </a:graphicData>
-            </a:graphic>
-          </wp:inline>
-        </w:drawing>
-      </w:r>
-    </w:p>
-    <w:p>
-      <w:pPr>
-        <w:pStyle w:val="Billedtekst"/>
-      </w:pPr>
-      <w:r>
-        <w:t xml:space="preserve">Figur </w:t>
-      </w:r>
-      <w:fldSimple w:instr=" SEQ Figur \* ARABIC ">
-        <w:r>
-          <w:rPr>
-            <w:noProof/>
-          </w:rPr>
-          <w:t>6</w:t>
-        </w:r>
-      </w:fldSimple>
-      <w:r>
-        <w:t xml:space="preserve"> – Kopiregisterservicen udstiller snitflader til udtræk af registre</w:t>
-      </w:r>
-    </w:p>
-    <w:p>
-      <w:pPr>
-        <w:spacing w:line="240" w:lineRule="auto"/>
-        <w:jc w:val="left"/>
-      </w:pPr>
-    </w:p>
-    <w:p>
-      <w:pPr>
-        <w:spacing w:line="240" w:lineRule="auto"/>
-        <w:jc w:val="left"/>
-      </w:pPr>
-    </w:p>
-    <w:p>
-      <w:r>
-        <w:t xml:space="preserve">Til at styre hvilke klienter der har adgang til de respektive registre i Stamdata findes der en </w:t>
-      </w:r>
-      <w:r>
-        <w:t>rettighedstabel</w:t>
-      </w:r>
-      <w:r>
-        <w:t xml:space="preserve">. </w:t>
-      </w:r>
-      <w:r>
-        <w:t xml:space="preserve">Tabellen opdateres af </w:t>
-      </w:r>
-      <w:r>
-        <w:t xml:space="preserve">driftsoperatøren. Der henvises til driftsguiden for en detaljeret beskrivelse af </w:t>
-      </w:r>
-      <w:r>
-        <w:t>rettighedstildeling</w:t>
-      </w:r>
-      <w:r>
-        <w:t>.</w:t>
-      </w:r>
-    </w:p>
-    <w:p>
-      <w:pPr>
-        <w:pStyle w:val="Overskrift2"/>
-      </w:pPr>
-      <w:bookmarkStart w:id="11" w:name="_Toc328036379"/>
-      <w:r>
-        <w:t>Enkeltopslag</w:t>
-      </w:r>
-      <w:r>
-        <w:t>sservices</w:t>
-      </w:r>
-      <w:bookmarkEnd w:id="11"/>
-    </w:p>
-    <w:p>
-      <w:r>
-        <w:t>For udvalgte registre er der implementeret såkaldte enkeltopslagsservices, der, som navnet antyder, giver mulighed for opslag på enkeltregistreringer i de respektive registre. Alle enkeltopslagsservices implementeres som identitetsbaserede</w:t>
-      </w:r>
-      <w:r>
-        <w:t xml:space="preserve"> </w:t>
-      </w:r>
-      <w:r>
-        <w:t>web services.</w:t>
-      </w:r>
-    </w:p>
-    <w:p>
-      <w:pPr>
-        <w:keepNext/>
-        <w:keepLines/>
-        <w:jc w:val="center"/>
-      </w:pPr>
-    </w:p>
-    <w:p>
-      <w:pPr>
-        <w:keepNext/>
-        <w:keepLines/>
-        <w:spacing w:before="2880"/>
-        <w:jc w:val="center"/>
-      </w:pPr>
-      <w:r>
-        <w:rPr>
-          <w:noProof/>
-          <w:lang w:val="en-US"/>
-        </w:rPr>
-        <w:drawing>
-          <wp:inline distT="0" distB="0" distL="0" distR="0" wp14:anchorId="3C212F22" wp14:editId="601A12AD">
-            <wp:extent cx="4852035" cy="1959842"/>
-            <wp:effectExtent l="0" t="0" r="0" b="0"/>
-            <wp:docPr id="17" name="Picture 8"/>
-            <wp:cNvGraphicFramePr>
-              <a:graphicFrameLocks xmlns:a="http://schemas.openxmlformats.org/drawingml/2006/main" noChangeAspect="1"/>
-            </wp:cNvGraphicFramePr>
-            <a:graphic xmlns:a="http://schemas.openxmlformats.org/drawingml/2006/main">
-              <a:graphicData uri="http://schemas.openxmlformats.org/drawingml/2006/picture">
-                <pic:pic xmlns:pic="http://schemas.openxmlformats.org/drawingml/2006/picture">
-                  <pic:nvPicPr>
-                    <pic:cNvPr id="0" name="Picture 8"/>
-                    <pic:cNvPicPr>
-                      <a:picLocks noChangeAspect="1" noChangeArrowheads="1"/>
-                    </pic:cNvPicPr>
-                  </pic:nvPicPr>
-                  <pic:blipFill>
-                    <a:blip r:embed="rId14">
-                      <a:extLst>
-                        <a:ext uri="{28A0092B-C50C-407E-A947-70E740481C1C}">
-                          <a14:useLocalDpi xmlns:a14="http://schemas.microsoft.com/office/drawing/2010/main" val="0"/>
-                        </a:ext>
-                      </a:extLst>
-                    </a:blip>
-                    <a:srcRect/>
-                    <a:stretch>
-                      <a:fillRect/>
-                    </a:stretch>
-                  </pic:blipFill>
-                  <pic:spPr bwMode="auto">
-                    <a:xfrm>
-                      <a:off x="0" y="0"/>
-                      <a:ext cx="4852831" cy="1960163"/>
-                    </a:xfrm>
-                    <a:prstGeom prst="rect">
-                      <a:avLst/>
-                    </a:prstGeom>
-                    <a:noFill/>
-                    <a:ln>
-                      <a:noFill/>
-                    </a:ln>
-                  </pic:spPr>
-                </pic:pic>
-              </a:graphicData>
-            </a:graphic>
-          </wp:inline>
-        </w:drawing>
-      </w:r>
-    </w:p>
-    <w:p>
-      <w:pPr>
-        <w:pStyle w:val="Billedtekst"/>
-      </w:pPr>
-      <w:r>
-        <w:t xml:space="preserve">Figur </w:t>
-      </w:r>
-      <w:fldSimple w:instr=" SEQ Figur \* ARABIC ">
-        <w:r>
-          <w:rPr>
-            <w:noProof/>
-          </w:rPr>
-          <w:t>7</w:t>
-        </w:r>
-      </w:fldSimple>
-      <w:r>
-        <w:t xml:space="preserve"> – Stamdataservicen udstiller snitflader til enkeltopslag for udvalgte registre</w:t>
-      </w:r>
-    </w:p>
-    <w:p>
-      <w:r>
-        <w:t>Stamdataservicen stiller følgende enkeltopslagsservices til rådighed:</w:t>
-      </w:r>
-    </w:p>
-    <w:p/>
-    <w:tbl>
-      <w:tblPr>
-        <w:tblStyle w:val="Tabelgitter"/>
-        <w:tblW w:w="0" w:type="auto"/>
-        <w:tblLook w:val="04A0" w:firstRow="1" w:lastRow="0" w:firstColumn="1" w:lastColumn="0" w:noHBand="0" w:noVBand="1"/>
-      </w:tblPr>
-      <w:tblGrid>
-        <w:gridCol w:w="2515"/>
-        <w:gridCol w:w="3272"/>
-        <w:gridCol w:w="2729"/>
-      </w:tblGrid>
-      <w:tr>
-        <w:tc>
-          <w:tcPr>
-            <w:tcW w:w="2283" w:type="dxa"/>
-            <w:shd w:val="pct12" w:color="auto" w:fill="auto"/>
-          </w:tcPr>
-          <w:p>
-            <w:pPr>
-              <w:keepNext/>
-              <w:keepLines/>
-              <w:jc w:val="center"/>
-              <w:rPr>
-                <w:b/>
-              </w:rPr>
-            </w:pPr>
-            <w:r>
-              <w:rPr>
-                <w:b/>
-              </w:rPr>
-              <w:lastRenderedPageBreak/>
-              <w:t>Register</w:t>
-            </w:r>
-          </w:p>
-        </w:tc>
-        <w:tc>
-          <w:tcPr>
-            <w:tcW w:w="3394" w:type="dxa"/>
-            <w:shd w:val="pct12" w:color="auto" w:fill="auto"/>
-          </w:tcPr>
-          <w:p>
-            <w:pPr>
-              <w:keepNext/>
-              <w:keepLines/>
-              <w:jc w:val="center"/>
-              <w:rPr>
-                <w:b/>
-              </w:rPr>
-            </w:pPr>
-            <w:r>
-              <w:rPr>
-                <w:b/>
-              </w:rPr>
-              <w:t>Beskrivelse</w:t>
-            </w:r>
-          </w:p>
-        </w:tc>
-        <w:tc>
-          <w:tcPr>
-            <w:tcW w:w="2839" w:type="dxa"/>
-            <w:shd w:val="pct12" w:color="auto" w:fill="auto"/>
-          </w:tcPr>
-          <w:p>
-            <w:pPr>
-              <w:keepNext/>
-              <w:keepLines/>
-              <w:jc w:val="center"/>
-              <w:rPr>
-                <w:b/>
-              </w:rPr>
-            </w:pPr>
-            <w:r>
-              <w:rPr>
-                <w:b/>
-              </w:rPr>
-              <w:t>Særlige forhold</w:t>
-            </w:r>
-          </w:p>
-        </w:tc>
-      </w:tr>
-      <w:tr>
-        <w:tc>
-          <w:tcPr>
-            <w:tcW w:w="2283" w:type="dxa"/>
-          </w:tcPr>
-          <w:p>
-            <w:pPr>
-              <w:keepNext/>
-              <w:keepLines/>
-              <w:rPr>
-                <w:b/>
-              </w:rPr>
-            </w:pPr>
-            <w:r>
-              <w:rPr>
-                <w:b/>
-              </w:rPr>
-              <w:t>Autorisationsregistret</w:t>
-            </w:r>
-          </w:p>
-        </w:tc>
-        <w:tc>
-          <w:tcPr>
-            <w:tcW w:w="3394" w:type="dxa"/>
-          </w:tcPr>
-          <w:p>
-            <w:pPr>
-              <w:keepNext/>
-              <w:keepLines/>
-              <w:jc w:val="left"/>
-            </w:pPr>
-            <w:r>
-              <w:t>Giver mulighed for verifikation af autorisations</w:t>
-            </w:r>
-            <w:r>
-              <w:softHyphen/>
-              <w:t>nummer, f.eks. til brug fra SOSI STS eller administrative systemer ved ansættelse af sundhedsfagligt personale.</w:t>
-            </w:r>
-          </w:p>
-        </w:tc>
-        <w:tc>
-          <w:tcPr>
-            <w:tcW w:w="2839" w:type="dxa"/>
-          </w:tcPr>
-          <w:p>
-            <w:pPr>
-              <w:keepNext/>
-              <w:keepLines/>
-              <w:jc w:val="left"/>
-            </w:pPr>
-            <w:r>
-              <w:t>Anvendelse kræver oprettelse på CVR-whitelist.</w:t>
-            </w:r>
-          </w:p>
-          <w:p>
-            <w:pPr>
-              <w:keepNext/>
-              <w:keepLines/>
-              <w:jc w:val="left"/>
-            </w:pPr>
-          </w:p>
-        </w:tc>
-      </w:tr>
-      <w:tr>
-        <w:tc>
-          <w:tcPr>
-            <w:tcW w:w="2283" w:type="dxa"/>
-          </w:tcPr>
-          <w:p>
-            <w:pPr>
-              <w:keepNext/>
-              <w:keepLines/>
-              <w:rPr>
-                <w:b/>
-              </w:rPr>
-            </w:pPr>
-            <w:r>
-              <w:rPr>
-                <w:b/>
-              </w:rPr>
-              <w:t>CPR registret</w:t>
-            </w:r>
-          </w:p>
-        </w:tc>
-        <w:tc>
-          <w:tcPr>
-            <w:tcW w:w="3394" w:type="dxa"/>
-          </w:tcPr>
-          <w:p>
-            <w:pPr>
-              <w:keepNext/>
-              <w:keepLines/>
-              <w:jc w:val="left"/>
-            </w:pPr>
-            <w:r>
-              <w:t xml:space="preserve">Implementering af </w:t>
-            </w:r>
-            <w:proofErr w:type="spellStart"/>
-            <w:r>
-              <w:t>MedCom’s</w:t>
-            </w:r>
-            <w:proofErr w:type="spellEnd"/>
-            <w:r>
-              <w:t xml:space="preserve"> ”Det gode CPR Opslag”</w:t>
-            </w:r>
-          </w:p>
-        </w:tc>
-        <w:tc>
-          <w:tcPr>
-            <w:tcW w:w="2839" w:type="dxa"/>
-          </w:tcPr>
-          <w:p>
-            <w:pPr>
-              <w:keepNext/>
-              <w:keepLines/>
-              <w:jc w:val="left"/>
-            </w:pPr>
-            <w:r>
-              <w:t xml:space="preserve">Anvendelse kræver oprettelse på CVR-whitelist. </w:t>
-            </w:r>
-          </w:p>
-        </w:tc>
-      </w:tr>
-    </w:tbl>
-    <w:p/>
-    <w:p>
-      <w:r>
-        <w:t xml:space="preserve">For yderligere information om enkeltopslagsservices henvises til </w:t>
-      </w:r>
-      <w:r>
-        <w:t>a</w:t>
-      </w:r>
-      <w:r>
-        <w:t>nvenderguiden, der indgår på lige fod med nærværende dokument i den samlede dokumentations</w:t>
-      </w:r>
-      <w:r>
-        <w:softHyphen/>
-        <w:t>pakke for stamdataservicen.</w:t>
-      </w:r>
-    </w:p>
-    <w:p>
-      <w:pPr>
-        <w:pStyle w:val="Overskrift2"/>
-      </w:pPr>
-      <w:bookmarkStart w:id="12" w:name="_Toc328036380"/>
-      <w:r>
-        <w:t>Abonnementsservice til CPR registret</w:t>
-      </w:r>
-      <w:bookmarkEnd w:id="12"/>
-    </w:p>
-    <w:p>
-      <w:r>
-        <w:t>CPR abonnementsservicen på NSP er en service til automatisk opdatering af en liste af CPR numre. De enkelte abonnenter (f.eks. en region eller et sygehus) vedligeholder deres egen liste på NSP, og abonnenterne modtager ændringer i CPR informationerne for de enkelte CPR numre på en given abonnementsliste ved kald til abonnementsservicen.</w:t>
-      </w:r>
-    </w:p>
-    <w:p>
-      <w:r>
-        <w:t xml:space="preserve">Set udefra udstiller abonnementsservicen to </w:t>
-      </w:r>
-      <w:r>
-        <w:t xml:space="preserve">identitetsbaserede webservice </w:t>
-      </w:r>
-      <w:r>
-        <w:t>snitflader</w:t>
-      </w:r>
-      <w:r>
-        <w:t xml:space="preserve"> (DGWS)</w:t>
-      </w:r>
-      <w:r>
-        <w:t>:</w:t>
-      </w:r>
-    </w:p>
-    <w:p/>
-    <w:p>
-      <w:pPr>
-        <w:pStyle w:val="Listeafsnit"/>
-        <w:numPr>
-          <w:ilvl w:val="0"/>
-          <w:numId w:val="46"/>
-        </w:numPr>
-      </w:pPr>
-      <w:r>
-        <w:t xml:space="preserve">En </w:t>
-      </w:r>
-      <w:r>
-        <w:rPr>
-          <w:b/>
-        </w:rPr>
-        <w:t>vedligeholdelsessnitflade</w:t>
-      </w:r>
-      <w:r>
-        <w:t>, hvor abonnenter kan vedligeholde deres egen abonnementsliste (dvs. tilføje CPR numre til listen eller fjerne CPR numre fra listen).</w:t>
-      </w:r>
-    </w:p>
-    <w:p>
-      <w:pPr>
-        <w:pStyle w:val="Listeafsnit"/>
-        <w:numPr>
-          <w:ilvl w:val="0"/>
-          <w:numId w:val="46"/>
-        </w:numPr>
-      </w:pPr>
-      <w:r>
-        <w:t xml:space="preserve">En </w:t>
-      </w:r>
-      <w:r>
-        <w:rPr>
-          <w:b/>
-        </w:rPr>
-        <w:t>udtræks</w:t>
-      </w:r>
-      <w:r>
-        <w:rPr>
-          <w:b/>
-        </w:rPr>
-        <w:t>snitflade</w:t>
-      </w:r>
-      <w:r>
-        <w:t>, hvor abonnenter kan forespørge på ændringer i CPR oplysningerne for de CPR numre, der er på listen.</w:t>
-      </w:r>
-    </w:p>
-    <w:p/>
-    <w:p>
-      <w:r>
-        <w:t xml:space="preserve">Det bemærkes, at abonnementsservicen </w:t>
-      </w:r>
-      <w:r>
-        <w:t xml:space="preserve">for CPR registret </w:t>
-      </w:r>
-      <w:r>
-        <w:t xml:space="preserve">udelukkende </w:t>
-      </w:r>
-      <w:r>
-        <w:t xml:space="preserve">overvåger </w:t>
-      </w:r>
-      <w:r>
-        <w:t xml:space="preserve">ændringer </w:t>
-      </w:r>
-      <w:r>
-        <w:t xml:space="preserve">i </w:t>
-      </w:r>
-      <w:r>
-        <w:t xml:space="preserve">selve </w:t>
-      </w:r>
-      <w:r>
-        <w:t>CPR registret</w:t>
-      </w:r>
-      <w:r>
-        <w:t>. Ønskes der ajourførte oplysninger vedrørende f.eks. ”egen læge” eller yderinformationer opnås dette</w:t>
-      </w:r>
-      <w:r>
-        <w:t xml:space="preserve"> gennem brug af kopiregisterservicen for de pågældende registre (se afsnit </w:t>
-      </w:r>
-      <w:r>
-        <w:fldChar w:fldCharType="begin"/>
-      </w:r>
-      <w:r>
-        <w:instrText xml:space="preserve"> REF _Ref184279265 \r \h </w:instrText>
-      </w:r>
-      <w:r>
-        <w:fldChar w:fldCharType="separate"/>
-      </w:r>
-      <w:r>
-        <w:t>3.3</w:t>
-      </w:r>
-      <w:r>
-        <w:fldChar w:fldCharType="end"/>
-      </w:r>
-      <w:r>
-        <w:t xml:space="preserve"> </w:t>
-      </w:r>
-      <w:r>
-        <w:t>for yderligere information).</w:t>
-      </w:r>
-    </w:p>
-    <w:p>
-      <w:pPr>
-        <w:keepNext/>
-        <w:keepLines/>
-      </w:pPr>
-      <w:r>
-        <w:lastRenderedPageBreak/>
-        <w:t xml:space="preserve">Abonnementsservicen er skitseret på </w:t>
-      </w:r>
-      <w:r>
-        <w:fldChar w:fldCharType="begin"/>
-      </w:r>
-      <w:r>
-        <w:instrText xml:space="preserve"> REF _Ref184279305 \h </w:instrText>
-      </w:r>
-      <w:r>
-        <w:fldChar w:fldCharType="separate"/>
-      </w:r>
-      <w:r>
-        <w:t xml:space="preserve">Figur </w:t>
-      </w:r>
-      <w:r>
-        <w:rPr>
-          <w:noProof/>
-        </w:rPr>
-        <w:t>6</w:t>
-      </w:r>
-      <w:r>
-        <w:fldChar w:fldCharType="end"/>
-      </w:r>
-      <w:r>
-        <w:t xml:space="preserve">. Som det fremgår af figuren vedligeholdes abonnementslister ved anvendelse af en vedligeholdelsessnitflade udstillet af den generiske </w:t>
-      </w:r>
-      <w:r>
-        <w:t>opsamlingsservice (GOS)</w:t>
-      </w:r>
-      <w:r>
-        <w:t>, og udtræk af ændrede oplysninger fås gennem den udstillede abonnementssnitflade oprettet til formålet.</w:t>
-      </w:r>
-    </w:p>
-    <w:p>
-      <w:pPr>
-        <w:keepNext/>
-        <w:keepLines/>
-      </w:pPr>
-      <w:r>
-        <w:t>Der henvises til anvenderguiden for yderligere information om hvordan snitfladerne anvendes.</w:t>
-      </w:r>
-    </w:p>
-    <w:p>
-      <w:pPr>
-        <w:keepNext/>
-        <w:keepLines/>
-      </w:pPr>
-    </w:p>
-    <w:p>
-      <w:pPr>
-        <w:keepNext/>
-        <w:keepLines/>
-        <w:spacing w:before="7200"/>
-      </w:pPr>
-      <w:r>
-        <w:rPr>
-          <w:rFonts w:ascii="Helvetica" w:eastAsia="Cambria" w:hAnsi="Helvetica" w:cs="Helvetica"/>
-          <w:noProof/>
-          <w:sz w:val="24"/>
-          <w:szCs w:val="24"/>
-          <w:lang w:val="en-US"/>
-        </w:rPr>
-        <w:drawing>
-          <wp:inline distT="0" distB="0" distL="0" distR="0" wp14:anchorId="634B6331" wp14:editId="5E2941AA">
-            <wp:extent cx="5270253" cy="6228080"/>
-            <wp:effectExtent l="0" t="0" r="0" b="0"/>
-            <wp:docPr id="5" name="Picture 1"/>
-            <wp:cNvGraphicFramePr>
-              <a:graphicFrameLocks xmlns:a="http://schemas.openxmlformats.org/drawingml/2006/main" noChangeAspect="1"/>
-            </wp:cNvGraphicFramePr>
-            <a:graphic xmlns:a="http://schemas.openxmlformats.org/drawingml/2006/main">
-              <a:graphicData uri="http://schemas.openxmlformats.org/drawingml/2006/picture">
-                <pic:pic xmlns:pic="http://schemas.openxmlformats.org/drawingml/2006/picture">
-                  <pic:nvPicPr>
-                    <pic:cNvPr id="0" name="Picture 1"/>
-                    <pic:cNvPicPr>
-                      <a:picLocks noChangeAspect="1" noChangeArrowheads="1"/>
-                    </pic:cNvPicPr>
-                  </pic:nvPicPr>
-                  <pic:blipFill rotWithShape="1">
-                    <a:blip r:embed="rId15">
-                      <a:extLst>
-                        <a:ext uri="{28A0092B-C50C-407E-A947-70E740481C1C}">
-                          <a14:useLocalDpi xmlns:a14="http://schemas.microsoft.com/office/drawing/2010/main" val="0"/>
-                        </a:ext>
-                      </a:extLst>
-                    </a:blip>
-                    <a:srcRect b="16471"/>
-                    <a:stretch/>
-                  </pic:blipFill>
-                  <pic:spPr bwMode="auto">
-                    <a:xfrm>
-                      <a:off x="0" y="0"/>
-                      <a:ext cx="5270500" cy="6228372"/>
-                    </a:xfrm>
-                    <a:prstGeom prst="rect">
-                      <a:avLst/>
-                    </a:prstGeom>
-                    <a:noFill/>
-                    <a:ln>
-                      <a:noFill/>
-                    </a:ln>
-                    <a:extLst>
-                      <a:ext uri="{53640926-AAD7-44d8-BBD7-CCE9431645EC}">
-                        <a14:shadowObscured xmlns:a14="http://schemas.microsoft.com/office/drawing/2010/main"/>
-                      </a:ext>
-                    </a:extLst>
-                  </pic:spPr>
-                </pic:pic>
-              </a:graphicData>
-            </a:graphic>
-          </wp:inline>
-        </w:drawing>
-      </w:r>
-    </w:p>
-    <w:p>
-      <w:pPr>
-        <w:pStyle w:val="Billedtekst"/>
-      </w:pPr>
-      <w:bookmarkStart w:id="13" w:name="_Ref184279305"/>
-      <w:r>
-        <w:t xml:space="preserve">Figur </w:t>
-      </w:r>
-      <w:fldSimple w:instr=" SEQ Figur \* ARABIC ">
-        <w:r>
-          <w:rPr>
-            <w:noProof/>
-          </w:rPr>
-          <w:t>8</w:t>
-        </w:r>
-      </w:fldSimple>
-      <w:bookmarkEnd w:id="13"/>
-      <w:r>
-        <w:t xml:space="preserve"> </w:t>
-      </w:r>
-      <w:r>
-        <w:t>–</w:t>
-      </w:r>
-      <w:r>
-        <w:t xml:space="preserve"> </w:t>
-      </w:r>
-      <w:r>
-        <w:t>Arkitekturskitse for abonnementsservicen.</w:t>
-      </w:r>
-    </w:p>
-    <w:p>
-      <w:pPr>
-        <w:keepNext/>
-        <w:keepLines/>
-      </w:pPr>
-      <w:r>
-        <w:lastRenderedPageBreak/>
-        <w:t>For kald til at hente ændrede CPR numre (</w:t>
-      </w:r>
-      <w:proofErr w:type="spellStart"/>
-      <w:r>
-        <w:rPr>
-          <w:i/>
-        </w:rPr>
-        <w:t>getChangedCprs</w:t>
-      </w:r>
-      <w:proofErr w:type="spellEnd"/>
-      <w:r>
-        <w:t xml:space="preserve">) ser </w:t>
-      </w:r>
-      <w:proofErr w:type="spellStart"/>
-      <w:r>
-        <w:t>dataflowet</w:t>
-      </w:r>
-      <w:proofErr w:type="spellEnd"/>
-      <w:r>
-        <w:t xml:space="preserve"> fra </w:t>
-      </w:r>
-      <w:proofErr w:type="spellStart"/>
-      <w:r>
-        <w:t>DoDi</w:t>
-      </w:r>
-      <w:proofErr w:type="spellEnd"/>
-      <w:r>
-        <w:t xml:space="preserve"> til NSP og internt på </w:t>
-      </w:r>
-      <w:proofErr w:type="spellStart"/>
-      <w:r>
-        <w:t>NSP’en</w:t>
-      </w:r>
-      <w:proofErr w:type="spellEnd"/>
-      <w:r>
-        <w:t xml:space="preserve"> ud som skitseret på </w:t>
-      </w:r>
-      <w:r>
-        <w:fldChar w:fldCharType="begin"/>
-      </w:r>
-      <w:r>
-        <w:instrText xml:space="preserve"> REF _Ref184280826 \h </w:instrText>
-      </w:r>
-      <w:r>
-        <w:fldChar w:fldCharType="separate"/>
-      </w:r>
-      <w:r>
-        <w:t xml:space="preserve">Figur </w:t>
-      </w:r>
-      <w:r>
-        <w:rPr>
-          <w:noProof/>
-        </w:rPr>
-        <w:t>7</w:t>
-      </w:r>
-      <w:r>
-        <w:fldChar w:fldCharType="end"/>
-      </w:r>
-      <w:r>
-        <w:t>:</w:t>
-      </w:r>
-    </w:p>
-    <w:p>
-      <w:pPr>
-        <w:keepNext/>
-        <w:keepLines/>
-      </w:pPr>
-    </w:p>
-    <w:p>
-      <w:pPr>
-        <w:keepNext/>
-        <w:keepLines/>
-        <w:spacing w:before="8040"/>
-        <w:jc w:val="center"/>
-      </w:pPr>
-      <w:r>
-        <w:rPr>
-          <w:noProof/>
-          <w:lang w:val="en-US"/>
-        </w:rPr>
-        <w:drawing>
-          <wp:inline distT="0" distB="0" distL="0" distR="0" wp14:anchorId="6FC9020D" wp14:editId="0D60B120">
-            <wp:extent cx="3924935" cy="5253990"/>
-            <wp:effectExtent l="0" t="0" r="12065" b="3810"/>
-            <wp:docPr id="2" name="Picture 1" descr="changesToCpr dataflow.png"/>
-            <wp:cNvGraphicFramePr>
-              <a:graphicFrameLocks xmlns:a="http://schemas.openxmlformats.org/drawingml/2006/main" noChangeAspect="1"/>
-            </wp:cNvGraphicFramePr>
-            <a:graphic xmlns:a="http://schemas.openxmlformats.org/drawingml/2006/main">
-              <a:graphicData uri="http://schemas.openxmlformats.org/drawingml/2006/picture">
-                <pic:pic xmlns:pic="http://schemas.openxmlformats.org/drawingml/2006/picture">
-                  <pic:nvPicPr>
-                    <pic:cNvPr id="0" name="changesToCpr dataflow.png"/>
-                    <pic:cNvPicPr/>
-                  </pic:nvPicPr>
-                  <pic:blipFill>
-                    <a:blip r:embed="rId16">
-                      <a:extLst>
-                        <a:ext uri="{28A0092B-C50C-407E-A947-70E740481C1C}">
-                          <a14:useLocalDpi xmlns:a14="http://schemas.microsoft.com/office/drawing/2010/main" val="0"/>
-                        </a:ext>
-                      </a:extLst>
-                    </a:blip>
-                    <a:stretch>
-                      <a:fillRect/>
-                    </a:stretch>
-                  </pic:blipFill>
-                  <pic:spPr>
-                    <a:xfrm>
-                      <a:off x="0" y="0"/>
-                      <a:ext cx="3924935" cy="5253990"/>
-                    </a:xfrm>
-                    <a:prstGeom prst="rect">
-                      <a:avLst/>
-                    </a:prstGeom>
-                  </pic:spPr>
-                </pic:pic>
-              </a:graphicData>
-            </a:graphic>
-          </wp:inline>
-        </w:drawing>
-      </w:r>
-    </w:p>
-    <w:p>
-      <w:pPr>
-        <w:pStyle w:val="Billedtekst"/>
-        <w:keepNext/>
-        <w:keepLines/>
-      </w:pPr>
-      <w:bookmarkStart w:id="14" w:name="_Ref184280826"/>
-      <w:r>
-        <w:t xml:space="preserve">Figur </w:t>
-      </w:r>
-      <w:fldSimple w:instr=" SEQ Figur \* ARABIC ">
-        <w:r>
-          <w:rPr>
-            <w:noProof/>
-          </w:rPr>
-          <w:t>9</w:t>
-        </w:r>
-      </w:fldSimple>
-      <w:bookmarkEnd w:id="14"/>
-      <w:r>
-        <w:t xml:space="preserve"> – </w:t>
-      </w:r>
-      <w:proofErr w:type="spellStart"/>
-      <w:r>
-        <w:t>Dataflow</w:t>
-      </w:r>
-      <w:proofErr w:type="spellEnd"/>
-      <w:r>
-        <w:t xml:space="preserve"> gennem arkitekturen ved brug af abonnementsservicen</w:t>
-      </w:r>
-    </w:p>
-    <w:p>
-      <w:pPr>
         <w:pStyle w:val="Overskrift1"/>
       </w:pPr>
-      <w:bookmarkStart w:id="15" w:name="_Toc328036381"/>
+      <w:bookmarkStart w:id="10" w:name="_Toc207425805"/>
       <w:r>
         <w:lastRenderedPageBreak/>
         <w:t>Særlige forhold</w:t>
       </w:r>
-      <w:bookmarkEnd w:id="15"/>
+      <w:bookmarkEnd w:id="10"/>
     </w:p>
     <w:p>
       <w:r>
@@ -4123,7 +2863,7 @@
                     <pic:cNvPicPr/>
                   </pic:nvPicPr>
                   <pic:blipFill>
-                    <a:blip r:embed="rId17">
+                    <a:blip r:embed="rId13">
                       <a:extLst>
                         <a:ext uri="{28A0092B-C50C-407E-A947-70E740481C1C}">
                           <a14:useLocalDpi xmlns:a14="http://schemas.microsoft.com/office/drawing/2010/main" val="0"/>
@@ -4157,14 +2897,27 @@
       <w:r>
         <w:t xml:space="preserve">Figur </w:t>
       </w:r>
-      <w:fldSimple w:instr=" SEQ Figur \* ARABIC ">
-        <w:r>
-          <w:rPr>
-            <w:noProof/>
-          </w:rPr>
-          <w:t>10</w:t>
-        </w:r>
-      </w:fldSimple>
+      <w:r>
+        <w:fldChar w:fldCharType="begin"/>
+      </w:r>
+      <w:r>
+        <w:instrText xml:space="preserve"> SEQ Figur \* ARABIC </w:instrText>
+      </w:r>
+      <w:r>
+        <w:fldChar w:fldCharType="separate"/>
+      </w:r>
+      <w:r>
+        <w:rPr>
+          <w:noProof/>
+        </w:rPr>
+        <w:t>10</w:t>
+      </w:r>
+      <w:r>
+        <w:rPr>
+          <w:noProof/>
+        </w:rPr>
+        <w:fldChar w:fldCharType="end"/>
+      </w:r>
       <w:r>
         <w:t xml:space="preserve"> </w:t>
       </w:r>
@@ -4183,7 +2936,7 @@
       <w:pPr>
         <w:pStyle w:val="Overskrift1"/>
       </w:pPr>
-      <w:bookmarkStart w:id="16" w:name="_Toc328036382"/>
+      <w:bookmarkStart w:id="11" w:name="_Toc207425806"/>
       <w:r>
         <w:lastRenderedPageBreak/>
         <w:t>Fysiske Datamodel</w:t>
@@ -4191,7 +2944,7 @@
       <w:r>
         <w:t>ler</w:t>
       </w:r>
-      <w:bookmarkEnd w:id="16"/>
+      <w:bookmarkEnd w:id="11"/>
     </w:p>
     <w:p>
       <w:r>
@@ -4252,11 +3005,11 @@
       <w:pPr>
         <w:pStyle w:val="Overskrift2"/>
       </w:pPr>
-      <w:bookmarkStart w:id="17" w:name="_Toc328036383"/>
+      <w:bookmarkStart w:id="12" w:name="_Toc207425807"/>
       <w:r>
         <w:t>Doseringsforslag</w:t>
       </w:r>
-      <w:bookmarkEnd w:id="17"/>
+      <w:bookmarkEnd w:id="12"/>
     </w:p>
     <w:tbl>
       <w:tblPr>
@@ -4602,11 +3355,11 @@
       <w:pPr>
         <w:pStyle w:val="Overskrift2"/>
       </w:pPr>
-      <w:bookmarkStart w:id="18" w:name="_Toc328036384"/>
+      <w:bookmarkStart w:id="13" w:name="_Toc207425808"/>
       <w:r>
         <w:t>CPR-registret</w:t>
       </w:r>
-      <w:bookmarkEnd w:id="18"/>
+      <w:bookmarkEnd w:id="13"/>
     </w:p>
     <w:tbl>
       <w:tblPr>
@@ -4902,11 +3655,11 @@
       <w:pPr>
         <w:pStyle w:val="Overskrift2"/>
       </w:pPr>
-      <w:bookmarkStart w:id="19" w:name="_Toc328036385"/>
+      <w:bookmarkStart w:id="14" w:name="_Toc207425809"/>
       <w:r>
         <w:t>SKS-registret</w:t>
       </w:r>
-      <w:bookmarkEnd w:id="19"/>
+      <w:bookmarkEnd w:id="14"/>
     </w:p>
     <w:tbl>
       <w:tblPr>
@@ -5022,11 +3775,11 @@
       <w:pPr>
         <w:pStyle w:val="Overskrift2"/>
       </w:pPr>
-      <w:bookmarkStart w:id="20" w:name="_Toc328036386"/>
+      <w:bookmarkStart w:id="15" w:name="_Toc207425810"/>
       <w:r>
         <w:t>SOR-registret</w:t>
       </w:r>
-      <w:bookmarkEnd w:id="20"/>
+      <w:bookmarkEnd w:id="15"/>
     </w:p>
     <w:tbl>
       <w:tblPr>
@@ -5287,12 +4040,12 @@
       <w:pPr>
         <w:pStyle w:val="Overskrift2"/>
       </w:pPr>
-      <w:bookmarkStart w:id="21" w:name="_Toc328036387"/>
+      <w:bookmarkStart w:id="16" w:name="_Toc207425811"/>
       <w:r>
         <w:lastRenderedPageBreak/>
         <w:t>Yderregistret</w:t>
       </w:r>
-      <w:bookmarkEnd w:id="21"/>
+      <w:bookmarkEnd w:id="16"/>
     </w:p>
     <w:tbl>
       <w:tblPr>
@@ -5562,11 +4315,11 @@
       <w:pPr>
         <w:pStyle w:val="Overskrift2"/>
       </w:pPr>
-      <w:bookmarkStart w:id="22" w:name="_Toc328036388"/>
+      <w:bookmarkStart w:id="17" w:name="_Toc207425812"/>
       <w:r>
         <w:t>Autorisationsregistret</w:t>
       </w:r>
-      <w:bookmarkEnd w:id="22"/>
+      <w:bookmarkEnd w:id="17"/>
     </w:p>
     <w:tbl>
       <w:tblPr>
@@ -5675,11 +4428,11 @@
       <w:pPr>
         <w:pStyle w:val="Overskrift2"/>
       </w:pPr>
-      <w:bookmarkStart w:id="23" w:name="_Toc328036389"/>
+      <w:bookmarkStart w:id="18" w:name="_Toc207425813"/>
       <w:r>
         <w:t>DKMA-registret</w:t>
       </w:r>
-      <w:bookmarkEnd w:id="23"/>
+      <w:bookmarkEnd w:id="18"/>
     </w:p>
     <w:tbl>
       <w:tblPr>
@@ -6882,15 +5635,7 @@
               <w:rPr>
                 <w:rFonts w:asciiTheme="minorHAnsi" w:eastAsiaTheme="minorEastAsia" w:hAnsiTheme="minorHAnsi" w:cstheme="minorBidi"/>
               </w:rPr>
-              <w:t>Rekommandati</w:t>
-            </w:r>
-            <w:bookmarkStart w:id="24" w:name="_GoBack"/>
-            <w:bookmarkEnd w:id="24"/>
-            <w:r>
-              <w:rPr>
-                <w:rFonts w:asciiTheme="minorHAnsi" w:eastAsiaTheme="minorEastAsia" w:hAnsiTheme="minorHAnsi" w:cstheme="minorBidi"/>
-              </w:rPr>
-              <w:t>oner</w:t>
+              <w:t>Rekommandationer</w:t>
             </w:r>
           </w:p>
         </w:tc>
@@ -7298,12 +6043,12 @@
       <w:pPr>
         <w:pStyle w:val="Overskrift2"/>
       </w:pPr>
-      <w:bookmarkStart w:id="25" w:name="_Toc328036390"/>
+      <w:bookmarkStart w:id="19" w:name="_Toc207425814"/>
       <w:r>
         <w:lastRenderedPageBreak/>
         <w:t>Bemyndigelser</w:t>
       </w:r>
-      <w:bookmarkEnd w:id="25"/>
+      <w:bookmarkEnd w:id="19"/>
     </w:p>
     <w:tbl>
       <w:tblPr>
@@ -7413,11 +6158,11 @@
       <w:pPr>
         <w:pStyle w:val="Overskrift2"/>
       </w:pPr>
-      <w:bookmarkStart w:id="26" w:name="_Toc328036391"/>
+      <w:bookmarkStart w:id="20" w:name="_Toc207425815"/>
       <w:r>
         <w:t>SOR-NPI relationer</w:t>
       </w:r>
-      <w:bookmarkEnd w:id="26"/>
+      <w:bookmarkEnd w:id="20"/>
     </w:p>
     <w:tbl>
       <w:tblPr>
@@ -7614,16 +6359,16 @@
       <w:pPr>
         <w:pStyle w:val="Overskrift1"/>
       </w:pPr>
-      <w:bookmarkStart w:id="27" w:name="_Toc263424147"/>
-      <w:bookmarkStart w:id="28" w:name="_Toc292960819"/>
-      <w:bookmarkStart w:id="29" w:name="_Toc328036392"/>
+      <w:bookmarkStart w:id="21" w:name="_Toc263424147"/>
+      <w:bookmarkStart w:id="22" w:name="_Toc292960819"/>
+      <w:bookmarkStart w:id="23" w:name="_Toc207425816"/>
       <w:r>
         <w:lastRenderedPageBreak/>
         <w:t>Ændringslog</w:t>
       </w:r>
-      <w:bookmarkEnd w:id="27"/>
-      <w:bookmarkEnd w:id="28"/>
-      <w:bookmarkEnd w:id="29"/>
+      <w:bookmarkEnd w:id="21"/>
+      <w:bookmarkEnd w:id="22"/>
+      <w:bookmarkEnd w:id="23"/>
     </w:p>
     <w:p>
       <w:pPr>
@@ -9095,6 +7840,202 @@
           </w:p>
         </w:tc>
       </w:tr>
+      <w:tr>
+        <w:trPr>
+          <w:cantSplit/>
+          <w:trHeight w:val="480"/>
+        </w:trPr>
+        <w:tc>
+          <w:tcPr>
+            <w:tcW w:w="1178" w:type="dxa"/>
+            <w:tcBorders>
+              <w:top w:val="single" w:sz="8" w:space="0" w:color="000000"/>
+              <w:left w:val="single" w:sz="8" w:space="0" w:color="000000"/>
+              <w:bottom w:val="single" w:sz="8" w:space="0" w:color="000000"/>
+              <w:right w:val="single" w:sz="8" w:space="0" w:color="000000"/>
+            </w:tcBorders>
+            <w:shd w:val="clear" w:color="auto" w:fill="FFFFFF"/>
+            <w:tcMar>
+              <w:top w:w="0" w:type="dxa"/>
+              <w:left w:w="0" w:type="dxa"/>
+              <w:bottom w:w="0" w:type="dxa"/>
+              <w:right w:w="0" w:type="dxa"/>
+            </w:tcMar>
+          </w:tcPr>
+          <w:p>
+            <w:pPr>
+              <w:pStyle w:val="BodyA"/>
+              <w:tabs>
+                <w:tab w:val="left" w:pos="709"/>
+                <w:tab w:val="left" w:pos="1417"/>
+                <w:tab w:val="left" w:pos="2126"/>
+                <w:tab w:val="left" w:pos="2835"/>
+              </w:tabs>
+              <w:rPr>
+                <w:rFonts w:ascii="Arial" w:hAnsi="Arial" w:cs="Arial"/>
+                <w:sz w:val="22"/>
+                <w:szCs w:val="22"/>
+                <w:lang w:val="da-DK"/>
+              </w:rPr>
+            </w:pPr>
+            <w:r>
+              <w:rPr>
+                <w:rFonts w:ascii="Arial" w:hAnsi="Arial" w:cs="Arial"/>
+                <w:sz w:val="22"/>
+                <w:szCs w:val="22"/>
+                <w:lang w:val="da-DK"/>
+              </w:rPr>
+              <w:t>2.1</w:t>
+            </w:r>
+          </w:p>
+        </w:tc>
+        <w:tc>
+          <w:tcPr>
+            <w:tcW w:w="1570" w:type="dxa"/>
+            <w:tcBorders>
+              <w:top w:val="single" w:sz="8" w:space="0" w:color="000000"/>
+              <w:left w:val="single" w:sz="8" w:space="0" w:color="000000"/>
+              <w:bottom w:val="single" w:sz="8" w:space="0" w:color="000000"/>
+              <w:right w:val="single" w:sz="8" w:space="0" w:color="000000"/>
+            </w:tcBorders>
+            <w:shd w:val="clear" w:color="auto" w:fill="FFFFFF"/>
+            <w:tcMar>
+              <w:top w:w="0" w:type="dxa"/>
+              <w:left w:w="0" w:type="dxa"/>
+              <w:bottom w:w="0" w:type="dxa"/>
+              <w:right w:w="0" w:type="dxa"/>
+            </w:tcMar>
+          </w:tcPr>
+          <w:p>
+            <w:pPr>
+              <w:pStyle w:val="BodyA"/>
+              <w:tabs>
+                <w:tab w:val="left" w:pos="709"/>
+                <w:tab w:val="left" w:pos="1417"/>
+                <w:tab w:val="left" w:pos="2126"/>
+                <w:tab w:val="left" w:pos="2835"/>
+              </w:tabs>
+              <w:rPr>
+                <w:rFonts w:ascii="Arial" w:hAnsi="Arial" w:cs="Arial"/>
+                <w:sz w:val="22"/>
+                <w:szCs w:val="22"/>
+                <w:lang w:val="da-DK"/>
+              </w:rPr>
+            </w:pPr>
+            <w:r>
+              <w:rPr>
+                <w:rFonts w:ascii="Arial" w:hAnsi="Arial" w:cs="Arial"/>
+                <w:sz w:val="22"/>
+                <w:szCs w:val="22"/>
+                <w:lang w:val="da-DK"/>
+              </w:rPr>
+              <w:t>2012-08-24</w:t>
+            </w:r>
+          </w:p>
+        </w:tc>
+        <w:tc>
+          <w:tcPr>
+            <w:tcW w:w="3958" w:type="dxa"/>
+            <w:tcBorders>
+              <w:top w:val="single" w:sz="8" w:space="0" w:color="000000"/>
+              <w:left w:val="single" w:sz="8" w:space="0" w:color="000000"/>
+              <w:bottom w:val="single" w:sz="8" w:space="0" w:color="000000"/>
+              <w:right w:val="single" w:sz="8" w:space="0" w:color="000000"/>
+            </w:tcBorders>
+            <w:shd w:val="clear" w:color="auto" w:fill="FFFFFF"/>
+            <w:tcMar>
+              <w:top w:w="0" w:type="dxa"/>
+              <w:left w:w="0" w:type="dxa"/>
+              <w:bottom w:w="0" w:type="dxa"/>
+              <w:right w:w="0" w:type="dxa"/>
+            </w:tcMar>
+          </w:tcPr>
+          <w:p>
+            <w:pPr>
+              <w:pStyle w:val="BodyA"/>
+              <w:tabs>
+                <w:tab w:val="left" w:pos="709"/>
+                <w:tab w:val="left" w:pos="1417"/>
+                <w:tab w:val="left" w:pos="2126"/>
+                <w:tab w:val="left" w:pos="2835"/>
+              </w:tabs>
+              <w:rPr>
+                <w:rFonts w:ascii="Arial" w:hAnsi="Arial" w:cs="Arial"/>
+                <w:sz w:val="22"/>
+                <w:szCs w:val="22"/>
+                <w:lang w:val="da-DK"/>
+              </w:rPr>
+            </w:pPr>
+            <w:r>
+              <w:rPr>
+                <w:rFonts w:ascii="Arial" w:hAnsi="Arial" w:cs="Arial"/>
+                <w:sz w:val="22"/>
+                <w:szCs w:val="22"/>
+                <w:lang w:val="da-DK"/>
+              </w:rPr>
+              <w:t xml:space="preserve">Fjernet al ikke </w:t>
+            </w:r>
+            <w:proofErr w:type="spellStart"/>
+            <w:r>
+              <w:rPr>
+                <w:rFonts w:ascii="Arial" w:hAnsi="Arial" w:cs="Arial"/>
+                <w:sz w:val="22"/>
+                <w:szCs w:val="22"/>
+                <w:lang w:val="da-DK"/>
+              </w:rPr>
+              <w:t>DoDi</w:t>
+            </w:r>
+            <w:proofErr w:type="spellEnd"/>
+            <w:r>
+              <w:rPr>
+                <w:rFonts w:ascii="Arial" w:hAnsi="Arial" w:cs="Arial"/>
+                <w:sz w:val="22"/>
+                <w:szCs w:val="22"/>
+                <w:lang w:val="da-DK"/>
+              </w:rPr>
+              <w:t xml:space="preserve"> (stamdata importer) specifik dokumentation</w:t>
+            </w:r>
+          </w:p>
+        </w:tc>
+        <w:tc>
+          <w:tcPr>
+            <w:tcW w:w="1418" w:type="dxa"/>
+            <w:tcBorders>
+              <w:top w:val="single" w:sz="8" w:space="0" w:color="000000"/>
+              <w:left w:val="single" w:sz="8" w:space="0" w:color="000000"/>
+              <w:bottom w:val="single" w:sz="8" w:space="0" w:color="000000"/>
+              <w:right w:val="single" w:sz="8" w:space="0" w:color="000000"/>
+            </w:tcBorders>
+            <w:shd w:val="clear" w:color="auto" w:fill="FFFFFF"/>
+          </w:tcPr>
+          <w:p>
+            <w:pPr>
+              <w:pStyle w:val="BodyA"/>
+              <w:tabs>
+                <w:tab w:val="left" w:pos="709"/>
+                <w:tab w:val="left" w:pos="1417"/>
+                <w:tab w:val="left" w:pos="2126"/>
+                <w:tab w:val="left" w:pos="2835"/>
+              </w:tabs>
+              <w:rPr>
+                <w:rFonts w:ascii="Arial" w:hAnsi="Arial" w:cs="Arial"/>
+                <w:sz w:val="22"/>
+                <w:szCs w:val="22"/>
+                <w:lang w:val="da-DK"/>
+              </w:rPr>
+            </w:pPr>
+            <w:r>
+              <w:rPr>
+                <w:rFonts w:ascii="Arial" w:hAnsi="Arial" w:cs="Arial"/>
+                <w:sz w:val="22"/>
+                <w:szCs w:val="22"/>
+                <w:lang w:val="da-DK"/>
+              </w:rPr>
+              <w:t>Trifork A/S</w:t>
+            </w:r>
+          </w:p>
+        </w:tc>
+      </w:tr>
     </w:tbl>
     <w:p>
       <w:pPr>
@@ -9117,9 +8058,9 @@
     </w:p>
     <w:p/>
     <w:sectPr>
-      <w:footerReference w:type="default" r:id="rId18"/>
-      <w:headerReference w:type="first" r:id="rId19"/>
-      <w:footerReference w:type="first" r:id="rId20"/>
+      <w:footerReference w:type="default" r:id="rId14"/>
+      <w:headerReference w:type="first" r:id="rId15"/>
+      <w:footerReference w:type="first" r:id="rId16"/>
       <w:pgSz w:w="11900" w:h="16840"/>
       <w:pgMar w:top="1440" w:right="1800" w:bottom="1440" w:left="1800" w:header="720" w:footer="720" w:gutter="0"/>
       <w:cols w:space="720"/>
@@ -9192,7 +8133,7 @@
         <w:rStyle w:val="Sidetal1"/>
         <w:noProof/>
       </w:rPr>
-      <w:t>15</w:t>
+      <w:t>6</w:t>
     </w:r>
     <w:r>
       <w:rPr>
@@ -9229,7 +8170,7 @@
         <w:rStyle w:val="Sidetal1"/>
         <w:noProof/>
       </w:rPr>
-      <w:t>17</w:t>
+      <w:t>13</w:t>
     </w:r>
     <w:r>
       <w:rPr>
@@ -9275,14 +8216,27 @@
     <w:r>
       <w:t xml:space="preserve"> af </w:t>
     </w:r>
-    <w:fldSimple w:instr=" NUMPAGES ">
-      <w:r>
-        <w:rPr>
-          <w:noProof/>
-        </w:rPr>
-        <w:t>17</w:t>
-      </w:r>
-    </w:fldSimple>
+    <w:r>
+      <w:fldChar w:fldCharType="begin"/>
+    </w:r>
+    <w:r>
+      <w:instrText xml:space="preserve"> NUMPAGES </w:instrText>
+    </w:r>
+    <w:r>
+      <w:fldChar w:fldCharType="separate"/>
+    </w:r>
+    <w:r>
+      <w:rPr>
+        <w:noProof/>
+      </w:rPr>
+      <w:t>13</w:t>
+    </w:r>
+    <w:r>
+      <w:rPr>
+        <w:noProof/>
+      </w:rPr>
+      <w:fldChar w:fldCharType="end"/>
+    </w:r>
   </w:p>
   <w:p/>
 </w:ftr>
@@ -9337,28 +8291,6 @@
       <w:proofErr w:type="spellEnd"/>
       <w:r>
         <w:t>), der har som opgave at overføre ”rå” registerdata fra kilderegistret til NSP platformen.</w:t>
-      </w:r>
-    </w:p>
-  </w:footnote>
-  <w:footnote w:id="2">
-    <w:p>
-      <w:pPr>
-        <w:pStyle w:val="Fodnotetekst"/>
-      </w:pPr>
-      <w:r>
-        <w:rPr>
-          <w:rStyle w:val="Fodnotehenvisning"/>
-        </w:rPr>
-        <w:footnoteRef/>
-      </w:r>
-      <w:r>
-        <w:t xml:space="preserve"> </w:t>
-      </w:r>
-      <w:r>
-        <w:t>Da registrene kan være af en størrelse, der gør det uhensigtsmæssigt at lave et komplet udtræk i et enkelt kald til KRS</w:t>
-      </w:r>
-      <w:r>
-        <w:t>, gennemføres det komplette udtræk typisk ved en række på hinanden følgende kald. Dette er dog en teknisk detalje.</w:t>
       </w:r>
     </w:p>
   </w:footnote>
@@ -19796,7 +18728,7 @@
 </file>
 
 <file path=customXml/itemProps1.xml><?xml version="1.0" encoding="utf-8"?>
-<ds:datastoreItem xmlns:ds="http://schemas.openxmlformats.org/officeDocument/2006/customXml" ds:itemID="{78FD1274-740D-4748-929D-7F0637B009E0}">
+<ds:datastoreItem xmlns:ds="http://schemas.openxmlformats.org/officeDocument/2006/customXml" ds:itemID="{CCF5F051-4F50-1540-A5C5-F2CC2FD9241E}">
   <ds:schemaRefs>
     <ds:schemaRef ds:uri="http://schemas.openxmlformats.org/officeDocument/2006/bibliography"/>
   </ds:schemaRefs>

</xml_diff>